<commit_message>
Changed latitude, longitude, and altitude to float_32. Fixed default parameters in VehicleAuthorizationRequest
</commit_message>
<xml_diff>
--- a/standards/inprogress/MessageStandards2017.docx
+++ b/standards/inprogress/MessageStandards2017.docx
@@ -1,6 +1,6 @@
 
 <file path=word/document.xml><?xml version="1.0" encoding="utf-8"?>
-<w:document xmlns:wpc="http://schemas.microsoft.com/office/word/2010/wordprocessingCanvas" xmlns:mc="http://schemas.openxmlformats.org/markup-compatibility/2006" xmlns:o="urn:schemas-microsoft-com:office:office" xmlns:r="http://schemas.openxmlformats.org/officeDocument/2006/relationships" xmlns:m="http://schemas.openxmlformats.org/officeDocument/2006/math" xmlns:v="urn:schemas-microsoft-com:vml" xmlns:wp14="http://schemas.microsoft.com/office/word/2010/wordprocessingDrawing" xmlns:wp="http://schemas.openxmlformats.org/drawingml/2006/wordprocessingDrawing" xmlns:w10="urn:schemas-microsoft-com:office:word" xmlns:w="http://schemas.openxmlformats.org/wordprocessingml/2006/main" xmlns:w14="http://schemas.microsoft.com/office/word/2010/wordml" xmlns:wpg="http://schemas.microsoft.com/office/word/2010/wordprocessingGroup" xmlns:wpi="http://schemas.microsoft.com/office/word/2010/wordprocessingInk" xmlns:wne="http://schemas.microsoft.com/office/word/2006/wordml" xmlns:wps="http://schemas.microsoft.com/office/word/2010/wordprocessingShape" mc:Ignorable="w14 wp14">
+<w:document xmlns:wpc="http://schemas.microsoft.com/office/word/2010/wordprocessingCanvas" xmlns:cx="http://schemas.microsoft.com/office/drawing/2014/chartex" xmlns:cx1="http://schemas.microsoft.com/office/drawing/2015/9/8/chartex" xmlns:cx2="http://schemas.microsoft.com/office/drawing/2015/10/21/chartex" xmlns:cx3="http://schemas.microsoft.com/office/drawing/2016/5/9/chartex" xmlns:cx4="http://schemas.microsoft.com/office/drawing/2016/5/10/chartex" xmlns:cx5="http://schemas.microsoft.com/office/drawing/2016/5/11/chartex" xmlns:cx6="http://schemas.microsoft.com/office/drawing/2016/5/12/chartex" xmlns:cx7="http://schemas.microsoft.com/office/drawing/2016/5/13/chartex" xmlns:cx8="http://schemas.microsoft.com/office/drawing/2016/5/14/chartex" xmlns:mc="http://schemas.openxmlformats.org/markup-compatibility/2006" xmlns:o="urn:schemas-microsoft-com:office:office" xmlns:r="http://schemas.openxmlformats.org/officeDocument/2006/relationships" xmlns:m="http://schemas.openxmlformats.org/officeDocument/2006/math" xmlns:v="urn:schemas-microsoft-com:vml" xmlns:wp14="http://schemas.microsoft.com/office/word/2010/wordprocessingDrawing" xmlns:wp="http://schemas.openxmlformats.org/drawingml/2006/wordprocessingDrawing" xmlns:w10="urn:schemas-microsoft-com:office:word" xmlns:w="http://schemas.openxmlformats.org/wordprocessingml/2006/main" xmlns:w14="http://schemas.microsoft.com/office/word/2010/wordml" xmlns:w15="http://schemas.microsoft.com/office/word/2012/wordml" xmlns:w16se="http://schemas.microsoft.com/office/word/2015/wordml/symex" xmlns:wpg="http://schemas.microsoft.com/office/word/2010/wordprocessingGroup" xmlns:wpi="http://schemas.microsoft.com/office/word/2010/wordprocessingInk" xmlns:wne="http://schemas.microsoft.com/office/word/2006/wordml" xmlns:wps="http://schemas.microsoft.com/office/word/2010/wordprocessingShape" mc:Ignorable="w14 w15 w16se wp14">
   <w:body>
     <w:p>
       <w:pPr>
@@ -11,8 +11,6 @@
           <w:szCs w:val="28"/>
         </w:rPr>
       </w:pPr>
-      <w:bookmarkStart w:id="0" w:name="_GoBack"/>
-      <w:bookmarkEnd w:id="0"/>
       <w:r>
         <w:rPr>
           <w:rFonts w:ascii="Consolas" w:hAnsi="Consolas" w:cs="Consolas"/>
@@ -1366,7 +1364,14 @@
                 <w:rFonts w:ascii="Courier New" w:eastAsia="Times New Roman" w:hAnsi="Courier New" w:cs="Courier New"/>
                 <w:color w:val="000000"/>
               </w:rPr>
-              <w:t>vehicle_type</w:t>
+              <w:t>Vehicle_T</w:t>
+            </w:r>
+            <w:r>
+              <w:rPr>
+                <w:rFonts w:ascii="Courier New" w:eastAsia="Times New Roman" w:hAnsi="Courier New" w:cs="Courier New"/>
+                <w:color w:val="000000"/>
+              </w:rPr>
+              <w:t>ype</w:t>
             </w:r>
             <w:proofErr w:type="spellEnd"/>
           </w:p>
@@ -1533,7 +1538,14 @@
                 <w:rFonts w:ascii="Courier New" w:eastAsia="Times New Roman" w:hAnsi="Courier New" w:cs="Courier New"/>
                 <w:color w:val="000000"/>
               </w:rPr>
-              <w:t>authorized_services</w:t>
+              <w:t>Authorized_S</w:t>
+            </w:r>
+            <w:r>
+              <w:rPr>
+                <w:rFonts w:ascii="Courier New" w:eastAsia="Times New Roman" w:hAnsi="Courier New" w:cs="Courier New"/>
+                <w:color w:val="000000"/>
+              </w:rPr>
+              <w:t>ervices</w:t>
             </w:r>
             <w:proofErr w:type="spellEnd"/>
           </w:p>
@@ -1702,7 +1714,14 @@
                 <w:rFonts w:ascii="Courier New" w:eastAsia="Times New Roman" w:hAnsi="Courier New" w:cs="Courier New"/>
                 <w:color w:val="000000"/>
               </w:rPr>
-              <w:t>granted_services</w:t>
+              <w:t>Granted_S</w:t>
+            </w:r>
+            <w:r>
+              <w:rPr>
+                <w:rFonts w:ascii="Courier New" w:eastAsia="Times New Roman" w:hAnsi="Courier New" w:cs="Courier New"/>
+                <w:color w:val="000000"/>
+              </w:rPr>
+              <w:t>ervices</w:t>
             </w:r>
             <w:proofErr w:type="spellEnd"/>
           </w:p>
@@ -6777,7 +6796,7 @@
                 <w:rFonts w:ascii="Courier New" w:eastAsia="Times New Roman" w:hAnsi="Courier New" w:cs="Courier New"/>
                 <w:color w:val="000000"/>
               </w:rPr>
-              <w:t>Latitude</w:t>
+              <w:t>Longitude</w:t>
             </w:r>
           </w:p>
         </w:tc>
@@ -6809,7 +6828,7 @@
                 <w:rFonts w:ascii="Courier New" w:eastAsia="Times New Roman" w:hAnsi="Courier New" w:cs="Courier New"/>
                 <w:color w:val="000000"/>
               </w:rPr>
-              <w:t>float_64</w:t>
+              <w:t>float_32</w:t>
             </w:r>
           </w:p>
         </w:tc>
@@ -6942,7 +6961,7 @@
                 <w:rFonts w:ascii="Courier New" w:eastAsia="Times New Roman" w:hAnsi="Courier New" w:cs="Courier New"/>
                 <w:color w:val="000000"/>
               </w:rPr>
-              <w:t>Longitude</w:t>
+              <w:t>Latitude</w:t>
             </w:r>
           </w:p>
         </w:tc>
@@ -6974,7 +6993,7 @@
                 <w:rFonts w:ascii="Courier New" w:eastAsia="Times New Roman" w:hAnsi="Courier New" w:cs="Courier New"/>
                 <w:color w:val="000000"/>
               </w:rPr>
-              <w:t>float_64</w:t>
+              <w:t>float_32</w:t>
             </w:r>
           </w:p>
         </w:tc>
@@ -7102,12 +7121,21 @@
                 <w:color w:val="000000"/>
               </w:rPr>
             </w:pPr>
-            <w:r>
-              <w:rPr>
-                <w:rFonts w:ascii="Courier New" w:eastAsia="Times New Roman" w:hAnsi="Courier New" w:cs="Courier New"/>
-                <w:color w:val="000000"/>
-              </w:rPr>
-              <w:t>Altitude</w:t>
+            <w:bookmarkStart w:id="0" w:name="_GoBack"/>
+            <w:r>
+              <w:rPr>
+                <w:rFonts w:ascii="Courier New" w:eastAsia="Times New Roman" w:hAnsi="Courier New" w:cs="Courier New"/>
+                <w:color w:val="000000"/>
+              </w:rPr>
+              <w:t>Alti</w:t>
+            </w:r>
+            <w:bookmarkEnd w:id="0"/>
+            <w:r>
+              <w:rPr>
+                <w:rFonts w:ascii="Courier New" w:eastAsia="Times New Roman" w:hAnsi="Courier New" w:cs="Courier New"/>
+                <w:color w:val="000000"/>
+              </w:rPr>
+              <w:t>tude</w:t>
             </w:r>
           </w:p>
         </w:tc>
@@ -9845,7 +9873,7 @@
                 <w:rFonts w:ascii="Courier New" w:eastAsia="Times New Roman" w:hAnsi="Courier New" w:cs="Courier New"/>
                 <w:color w:val="000000"/>
               </w:rPr>
-              <w:t>Latitude</w:t>
+              <w:t>Longitude</w:t>
             </w:r>
           </w:p>
         </w:tc>
@@ -9877,7 +9905,14 @@
                 <w:rFonts w:ascii="Courier New" w:eastAsia="Times New Roman" w:hAnsi="Courier New" w:cs="Courier New"/>
                 <w:color w:val="000000"/>
               </w:rPr>
-              <w:t>int_32</w:t>
+              <w:t>float</w:t>
+            </w:r>
+            <w:r>
+              <w:rPr>
+                <w:rFonts w:ascii="Courier New" w:eastAsia="Times New Roman" w:hAnsi="Courier New" w:cs="Courier New"/>
+                <w:color w:val="000000"/>
+              </w:rPr>
+              <w:t>_32</w:t>
             </w:r>
           </w:p>
         </w:tc>
@@ -9904,21 +9939,12 @@
                 <w:color w:val="000000"/>
               </w:rPr>
             </w:pPr>
-            <w:proofErr w:type="spellStart"/>
-            <w:r>
-              <w:rPr>
-                <w:rFonts w:ascii="Courier New" w:eastAsia="Times New Roman" w:hAnsi="Courier New" w:cs="Courier New"/>
-                <w:color w:val="000000"/>
-              </w:rPr>
-              <w:t>Lat</w:t>
-            </w:r>
-            <w:proofErr w:type="spellEnd"/>
-            <w:r>
-              <w:rPr>
-                <w:rFonts w:ascii="Courier New" w:eastAsia="Times New Roman" w:hAnsi="Courier New" w:cs="Courier New"/>
-                <w:color w:val="000000"/>
-              </w:rPr>
-              <w:t>*1E7</w:t>
+            <w:r>
+              <w:rPr>
+                <w:rFonts w:ascii="Courier New" w:eastAsia="Times New Roman" w:hAnsi="Courier New" w:cs="Courier New"/>
+                <w:color w:val="000000"/>
+              </w:rPr>
+              <w:t>rad</w:t>
             </w:r>
           </w:p>
         </w:tc>
@@ -10019,7 +10045,7 @@
                 <w:rFonts w:ascii="Courier New" w:eastAsia="Times New Roman" w:hAnsi="Courier New" w:cs="Courier New"/>
                 <w:color w:val="000000"/>
               </w:rPr>
-              <w:t>Longitude</w:t>
+              <w:t>Latitude</w:t>
             </w:r>
           </w:p>
         </w:tc>
@@ -10051,7 +10077,14 @@
                 <w:rFonts w:ascii="Courier New" w:eastAsia="Times New Roman" w:hAnsi="Courier New" w:cs="Courier New"/>
                 <w:color w:val="000000"/>
               </w:rPr>
-              <w:t>int_32</w:t>
+              <w:t>float</w:t>
+            </w:r>
+            <w:r>
+              <w:rPr>
+                <w:rFonts w:ascii="Courier New" w:eastAsia="Times New Roman" w:hAnsi="Courier New" w:cs="Courier New"/>
+                <w:color w:val="000000"/>
+              </w:rPr>
+              <w:t>_32</w:t>
             </w:r>
           </w:p>
         </w:tc>
@@ -10083,7 +10116,7 @@
                 <w:rFonts w:ascii="Courier New" w:eastAsia="Times New Roman" w:hAnsi="Courier New" w:cs="Courier New"/>
                 <w:color w:val="000000"/>
               </w:rPr>
-              <w:t>Lon*1E7</w:t>
+              <w:t>rad</w:t>
             </w:r>
           </w:p>
         </w:tc>
@@ -10216,7 +10249,14 @@
                 <w:rFonts w:ascii="Courier New" w:eastAsia="Times New Roman" w:hAnsi="Courier New" w:cs="Courier New"/>
                 <w:color w:val="000000"/>
               </w:rPr>
-              <w:t>int_32</w:t>
+              <w:t>float</w:t>
+            </w:r>
+            <w:r>
+              <w:rPr>
+                <w:rFonts w:ascii="Courier New" w:eastAsia="Times New Roman" w:hAnsi="Courier New" w:cs="Courier New"/>
+                <w:color w:val="000000"/>
+              </w:rPr>
+              <w:t>_32</w:t>
             </w:r>
           </w:p>
         </w:tc>
@@ -10248,7 +10288,7 @@
                 <w:rFonts w:ascii="Courier New" w:eastAsia="Times New Roman" w:hAnsi="Courier New" w:cs="Courier New"/>
                 <w:color w:val="000000"/>
               </w:rPr>
-              <w:t>mm</w:t>
+              <w:t>m</w:t>
             </w:r>
           </w:p>
         </w:tc>
@@ -13723,7 +13763,6 @@
                 <w:bCs/>
                 <w:color w:val="000000"/>
               </w:rPr>
-              <w:lastRenderedPageBreak/>
               <w:t>#2005 Air Vehicle Ground Relative State</w:t>
             </w:r>
           </w:p>
@@ -16262,7 +16301,7 @@
                 <w:rFonts w:ascii="Courier New" w:eastAsia="Times New Roman" w:hAnsi="Courier New" w:cs="Courier New"/>
                 <w:color w:val="000000"/>
               </w:rPr>
-              <w:t>Latitude</w:t>
+              <w:t>Longitude</w:t>
             </w:r>
           </w:p>
         </w:tc>
@@ -16427,7 +16466,7 @@
                 <w:rFonts w:ascii="Courier New" w:eastAsia="Times New Roman" w:hAnsi="Courier New" w:cs="Courier New"/>
                 <w:color w:val="000000"/>
               </w:rPr>
-              <w:t>Longitude</w:t>
+              <w:t>Latitude</w:t>
             </w:r>
           </w:p>
         </w:tc>
@@ -19876,7 +19915,14 @@
                 <w:rFonts w:ascii="Courier New" w:eastAsia="Times New Roman" w:hAnsi="Courier New" w:cs="Courier New"/>
                 <w:color w:val="000000"/>
               </w:rPr>
-              <w:t>target_type</w:t>
+              <w:t>Target_T</w:t>
+            </w:r>
+            <w:r>
+              <w:rPr>
+                <w:rFonts w:ascii="Courier New" w:eastAsia="Times New Roman" w:hAnsi="Courier New" w:cs="Courier New"/>
+                <w:color w:val="000000"/>
+              </w:rPr>
+              <w:t>ype</w:t>
             </w:r>
             <w:proofErr w:type="spellEnd"/>
           </w:p>
@@ -20044,7 +20090,14 @@
                 <w:rFonts w:ascii="Courier New" w:eastAsia="Times New Roman" w:hAnsi="Courier New" w:cs="Courier New"/>
                 <w:color w:val="000000"/>
               </w:rPr>
-              <w:t>latitude</w:t>
+              <w:t>L</w:t>
+            </w:r>
+            <w:r>
+              <w:rPr>
+                <w:rFonts w:ascii="Courier New" w:eastAsia="Times New Roman" w:hAnsi="Courier New" w:cs="Courier New"/>
+                <w:color w:val="000000"/>
+              </w:rPr>
+              <w:t>ongitude</w:t>
             </w:r>
           </w:p>
         </w:tc>
@@ -20076,7 +20129,7 @@
                 <w:rFonts w:ascii="Courier New" w:eastAsia="Times New Roman" w:hAnsi="Courier New" w:cs="Courier New"/>
                 <w:color w:val="000000"/>
               </w:rPr>
-              <w:t>int32_t</w:t>
+              <w:t>float_32</w:t>
             </w:r>
           </w:p>
         </w:tc>
@@ -20209,7 +20262,14 @@
                 <w:rFonts w:ascii="Courier New" w:eastAsia="Times New Roman" w:hAnsi="Courier New" w:cs="Courier New"/>
                 <w:color w:val="000000"/>
               </w:rPr>
-              <w:t>longitude</w:t>
+              <w:t>L</w:t>
+            </w:r>
+            <w:r>
+              <w:rPr>
+                <w:rFonts w:ascii="Courier New" w:eastAsia="Times New Roman" w:hAnsi="Courier New" w:cs="Courier New"/>
+                <w:color w:val="000000"/>
+              </w:rPr>
+              <w:t>atitude</w:t>
             </w:r>
           </w:p>
         </w:tc>
@@ -20241,7 +20301,7 @@
                 <w:rFonts w:ascii="Courier New" w:eastAsia="Times New Roman" w:hAnsi="Courier New" w:cs="Courier New"/>
                 <w:color w:val="000000"/>
               </w:rPr>
-              <w:t>int32_t</w:t>
+              <w:t>float_32</w:t>
             </w:r>
           </w:p>
         </w:tc>
@@ -20374,7 +20434,14 @@
                 <w:rFonts w:ascii="Courier New" w:eastAsia="Times New Roman" w:hAnsi="Courier New" w:cs="Courier New"/>
                 <w:color w:val="000000"/>
               </w:rPr>
-              <w:t>altitude</w:t>
+              <w:t>Al</w:t>
+            </w:r>
+            <w:r>
+              <w:rPr>
+                <w:rFonts w:ascii="Courier New" w:eastAsia="Times New Roman" w:hAnsi="Courier New" w:cs="Courier New"/>
+                <w:color w:val="000000"/>
+              </w:rPr>
+              <w:t>titude</w:t>
             </w:r>
           </w:p>
         </w:tc>
@@ -20406,7 +20473,7 @@
                 <w:rFonts w:ascii="Courier New" w:eastAsia="Times New Roman" w:hAnsi="Courier New" w:cs="Courier New"/>
                 <w:color w:val="000000"/>
               </w:rPr>
-              <w:t>int32_t</w:t>
+              <w:t>float_32</w:t>
             </w:r>
           </w:p>
         </w:tc>
@@ -20462,7 +20529,7 @@
 </file>
 
 <file path=word/styles.xml><?xml version="1.0" encoding="utf-8"?>
-<w:styles xmlns:mc="http://schemas.openxmlformats.org/markup-compatibility/2006" xmlns:r="http://schemas.openxmlformats.org/officeDocument/2006/relationships" xmlns:w="http://schemas.openxmlformats.org/wordprocessingml/2006/main" xmlns:w14="http://schemas.microsoft.com/office/word/2010/wordml" mc:Ignorable="w14">
+<w:styles xmlns:mc="http://schemas.openxmlformats.org/markup-compatibility/2006" xmlns:r="http://schemas.openxmlformats.org/officeDocument/2006/relationships" xmlns:w="http://schemas.openxmlformats.org/wordprocessingml/2006/main" xmlns:w14="http://schemas.microsoft.com/office/word/2010/wordml" xmlns:w15="http://schemas.microsoft.com/office/word/2012/wordml" xmlns:w16se="http://schemas.microsoft.com/office/word/2015/wordml/symex" mc:Ignorable="w14 w15 w16se">
   <w:docDefaults>
     <w:rPrDefault>
       <w:rPr>
@@ -20478,144 +20545,381 @@
       </w:pPr>
     </w:pPrDefault>
   </w:docDefaults>
-  <w:latentStyles w:defLockedState="0" w:defUIPriority="99" w:defSemiHidden="1" w:defUnhideWhenUsed="1" w:defQFormat="0" w:count="267">
-    <w:lsdException w:name="Normal" w:semiHidden="0" w:uiPriority="0" w:unhideWhenUsed="0" w:qFormat="1"/>
-    <w:lsdException w:name="heading 1" w:semiHidden="0" w:uiPriority="9" w:unhideWhenUsed="0" w:qFormat="1"/>
-    <w:lsdException w:name="heading 2" w:uiPriority="9" w:qFormat="1"/>
-    <w:lsdException w:name="heading 3" w:uiPriority="9" w:qFormat="1"/>
-    <w:lsdException w:name="heading 4" w:uiPriority="9" w:qFormat="1"/>
-    <w:lsdException w:name="heading 5" w:uiPriority="9" w:qFormat="1"/>
-    <w:lsdException w:name="heading 6" w:uiPriority="9" w:qFormat="1"/>
-    <w:lsdException w:name="heading 7" w:uiPriority="9" w:qFormat="1"/>
-    <w:lsdException w:name="heading 8" w:uiPriority="9" w:qFormat="1"/>
-    <w:lsdException w:name="heading 9" w:uiPriority="9" w:qFormat="1"/>
-    <w:lsdException w:name="toc 1" w:uiPriority="39"/>
-    <w:lsdException w:name="toc 2" w:uiPriority="39"/>
-    <w:lsdException w:name="toc 3" w:uiPriority="39"/>
-    <w:lsdException w:name="toc 4" w:uiPriority="39"/>
-    <w:lsdException w:name="toc 5" w:uiPriority="39"/>
-    <w:lsdException w:name="toc 6" w:uiPriority="39"/>
-    <w:lsdException w:name="toc 7" w:uiPriority="39"/>
-    <w:lsdException w:name="toc 8" w:uiPriority="39"/>
-    <w:lsdException w:name="toc 9" w:uiPriority="39"/>
-    <w:lsdException w:name="caption" w:uiPriority="35" w:qFormat="1"/>
-    <w:lsdException w:name="Title" w:semiHidden="0" w:uiPriority="10" w:unhideWhenUsed="0" w:qFormat="1"/>
-    <w:lsdException w:name="Default Paragraph Font" w:uiPriority="1"/>
-    <w:lsdException w:name="Subtitle" w:semiHidden="0" w:uiPriority="11" w:unhideWhenUsed="0" w:qFormat="1"/>
-    <w:lsdException w:name="Strong" w:semiHidden="0" w:uiPriority="22" w:unhideWhenUsed="0" w:qFormat="1"/>
-    <w:lsdException w:name="Emphasis" w:semiHidden="0" w:uiPriority="20" w:unhideWhenUsed="0" w:qFormat="1"/>
-    <w:lsdException w:name="Table Grid" w:semiHidden="0" w:uiPriority="59" w:unhideWhenUsed="0"/>
-    <w:lsdException w:name="Placeholder Text" w:unhideWhenUsed="0"/>
-    <w:lsdException w:name="No Spacing" w:semiHidden="0" w:uiPriority="1" w:unhideWhenUsed="0" w:qFormat="1"/>
-    <w:lsdException w:name="Light Shading" w:semiHidden="0" w:uiPriority="60" w:unhideWhenUsed="0"/>
-    <w:lsdException w:name="Light List" w:semiHidden="0" w:uiPriority="61" w:unhideWhenUsed="0"/>
-    <w:lsdException w:name="Light Grid" w:semiHidden="0" w:uiPriority="62" w:unhideWhenUsed="0"/>
-    <w:lsdException w:name="Medium Shading 1" w:semiHidden="0" w:uiPriority="63" w:unhideWhenUsed="0"/>
-    <w:lsdException w:name="Medium Shading 2" w:semiHidden="0" w:uiPriority="64" w:unhideWhenUsed="0"/>
-    <w:lsdException w:name="Medium List 1" w:semiHidden="0" w:uiPriority="65" w:unhideWhenUsed="0"/>
-    <w:lsdException w:name="Medium List 2" w:semiHidden="0" w:uiPriority="66" w:unhideWhenUsed="0"/>
-    <w:lsdException w:name="Medium Grid 1" w:semiHidden="0" w:uiPriority="67" w:unhideWhenUsed="0"/>
-    <w:lsdException w:name="Medium Grid 2" w:semiHidden="0" w:uiPriority="68" w:unhideWhenUsed="0"/>
-    <w:lsdException w:name="Medium Grid 3" w:semiHidden="0" w:uiPriority="69" w:unhideWhenUsed="0"/>
-    <w:lsdException w:name="Dark List" w:semiHidden="0" w:uiPriority="70" w:unhideWhenUsed="0"/>
-    <w:lsdException w:name="Colorful Shading" w:semiHidden="0" w:uiPriority="71" w:unhideWhenUsed="0"/>
-    <w:lsdException w:name="Colorful List" w:semiHidden="0" w:uiPriority="72" w:unhideWhenUsed="0"/>
-    <w:lsdException w:name="Colorful Grid" w:semiHidden="0" w:uiPriority="73" w:unhideWhenUsed="0"/>
-    <w:lsdException w:name="Light Shading Accent 1" w:semiHidden="0" w:uiPriority="60" w:unhideWhenUsed="0"/>
-    <w:lsdException w:name="Light List Accent 1" w:semiHidden="0" w:uiPriority="61" w:unhideWhenUsed="0"/>
-    <w:lsdException w:name="Light Grid Accent 1" w:semiHidden="0" w:uiPriority="62" w:unhideWhenUsed="0"/>
-    <w:lsdException w:name="Medium Shading 1 Accent 1" w:semiHidden="0" w:uiPriority="63" w:unhideWhenUsed="0"/>
-    <w:lsdException w:name="Medium Shading 2 Accent 1" w:semiHidden="0" w:uiPriority="64" w:unhideWhenUsed="0"/>
-    <w:lsdException w:name="Medium List 1 Accent 1" w:semiHidden="0" w:uiPriority="65" w:unhideWhenUsed="0"/>
-    <w:lsdException w:name="Revision" w:unhideWhenUsed="0"/>
-    <w:lsdException w:name="List Paragraph" w:semiHidden="0" w:uiPriority="34" w:unhideWhenUsed="0" w:qFormat="1"/>
-    <w:lsdException w:name="Quote" w:semiHidden="0" w:uiPriority="29" w:unhideWhenUsed="0" w:qFormat="1"/>
-    <w:lsdException w:name="Intense Quote" w:semiHidden="0" w:uiPriority="30" w:unhideWhenUsed="0" w:qFormat="1"/>
-    <w:lsdException w:name="Medium List 2 Accent 1" w:semiHidden="0" w:uiPriority="66" w:unhideWhenUsed="0"/>
-    <w:lsdException w:name="Medium Grid 1 Accent 1" w:semiHidden="0" w:uiPriority="67" w:unhideWhenUsed="0"/>
-    <w:lsdException w:name="Medium Grid 2 Accent 1" w:semiHidden="0" w:uiPriority="68" w:unhideWhenUsed="0"/>
-    <w:lsdException w:name="Medium Grid 3 Accent 1" w:semiHidden="0" w:uiPriority="69" w:unhideWhenUsed="0"/>
-    <w:lsdException w:name="Dark List Accent 1" w:semiHidden="0" w:uiPriority="70" w:unhideWhenUsed="0"/>
-    <w:lsdException w:name="Colorful Shading Accent 1" w:semiHidden="0" w:uiPriority="71" w:unhideWhenUsed="0"/>
-    <w:lsdException w:name="Colorful List Accent 1" w:semiHidden="0" w:uiPriority="72" w:unhideWhenUsed="0"/>
-    <w:lsdException w:name="Colorful Grid Accent 1" w:semiHidden="0" w:uiPriority="73" w:unhideWhenUsed="0"/>
-    <w:lsdException w:name="Light Shading Accent 2" w:semiHidden="0" w:uiPriority="60" w:unhideWhenUsed="0"/>
-    <w:lsdException w:name="Light List Accent 2" w:semiHidden="0" w:uiPriority="61" w:unhideWhenUsed="0"/>
-    <w:lsdException w:name="Light Grid Accent 2" w:semiHidden="0" w:uiPriority="62" w:unhideWhenUsed="0"/>
-    <w:lsdException w:name="Medium Shading 1 Accent 2" w:semiHidden="0" w:uiPriority="63" w:unhideWhenUsed="0"/>
-    <w:lsdException w:name="Medium Shading 2 Accent 2" w:semiHidden="0" w:uiPriority="64" w:unhideWhenUsed="0"/>
-    <w:lsdException w:name="Medium List 1 Accent 2" w:semiHidden="0" w:uiPriority="65" w:unhideWhenUsed="0"/>
-    <w:lsdException w:name="Medium List 2 Accent 2" w:semiHidden="0" w:uiPriority="66" w:unhideWhenUsed="0"/>
-    <w:lsdException w:name="Medium Grid 1 Accent 2" w:semiHidden="0" w:uiPriority="67" w:unhideWhenUsed="0"/>
-    <w:lsdException w:name="Medium Grid 2 Accent 2" w:semiHidden="0" w:uiPriority="68" w:unhideWhenUsed="0"/>
-    <w:lsdException w:name="Medium Grid 3 Accent 2" w:semiHidden="0" w:uiPriority="69" w:unhideWhenUsed="0"/>
-    <w:lsdException w:name="Dark List Accent 2" w:semiHidden="0" w:uiPriority="70" w:unhideWhenUsed="0"/>
-    <w:lsdException w:name="Colorful Shading Accent 2" w:semiHidden="0" w:uiPriority="71" w:unhideWhenUsed="0"/>
-    <w:lsdException w:name="Colorful List Accent 2" w:semiHidden="0" w:uiPriority="72" w:unhideWhenUsed="0"/>
-    <w:lsdException w:name="Colorful Grid Accent 2" w:semiHidden="0" w:uiPriority="73" w:unhideWhenUsed="0"/>
-    <w:lsdException w:name="Light Shading Accent 3" w:semiHidden="0" w:uiPriority="60" w:unhideWhenUsed="0"/>
-    <w:lsdException w:name="Light List Accent 3" w:semiHidden="0" w:uiPriority="61" w:unhideWhenUsed="0"/>
-    <w:lsdException w:name="Light Grid Accent 3" w:semiHidden="0" w:uiPriority="62" w:unhideWhenUsed="0"/>
-    <w:lsdException w:name="Medium Shading 1 Accent 3" w:semiHidden="0" w:uiPriority="63" w:unhideWhenUsed="0"/>
-    <w:lsdException w:name="Medium Shading 2 Accent 3" w:semiHidden="0" w:uiPriority="64" w:unhideWhenUsed="0"/>
-    <w:lsdException w:name="Medium List 1 Accent 3" w:semiHidden="0" w:uiPriority="65" w:unhideWhenUsed="0"/>
-    <w:lsdException w:name="Medium List 2 Accent 3" w:semiHidden="0" w:uiPriority="66" w:unhideWhenUsed="0"/>
-    <w:lsdException w:name="Medium Grid 1 Accent 3" w:semiHidden="0" w:uiPriority="67" w:unhideWhenUsed="0"/>
-    <w:lsdException w:name="Medium Grid 2 Accent 3" w:semiHidden="0" w:uiPriority="68" w:unhideWhenUsed="0"/>
-    <w:lsdException w:name="Medium Grid 3 Accent 3" w:semiHidden="0" w:uiPriority="69" w:unhideWhenUsed="0"/>
-    <w:lsdException w:name="Dark List Accent 3" w:semiHidden="0" w:uiPriority="70" w:unhideWhenUsed="0"/>
-    <w:lsdException w:name="Colorful Shading Accent 3" w:semiHidden="0" w:uiPriority="71" w:unhideWhenUsed="0"/>
-    <w:lsdException w:name="Colorful List Accent 3" w:semiHidden="0" w:uiPriority="72" w:unhideWhenUsed="0"/>
-    <w:lsdException w:name="Colorful Grid Accent 3" w:semiHidden="0" w:uiPriority="73" w:unhideWhenUsed="0"/>
-    <w:lsdException w:name="Light Shading Accent 4" w:semiHidden="0" w:uiPriority="60" w:unhideWhenUsed="0"/>
-    <w:lsdException w:name="Light List Accent 4" w:semiHidden="0" w:uiPriority="61" w:unhideWhenUsed="0"/>
-    <w:lsdException w:name="Light Grid Accent 4" w:semiHidden="0" w:uiPriority="62" w:unhideWhenUsed="0"/>
-    <w:lsdException w:name="Medium Shading 1 Accent 4" w:semiHidden="0" w:uiPriority="63" w:unhideWhenUsed="0"/>
-    <w:lsdException w:name="Medium Shading 2 Accent 4" w:semiHidden="0" w:uiPriority="64" w:unhideWhenUsed="0"/>
-    <w:lsdException w:name="Medium List 1 Accent 4" w:semiHidden="0" w:uiPriority="65" w:unhideWhenUsed="0"/>
-    <w:lsdException w:name="Medium List 2 Accent 4" w:semiHidden="0" w:uiPriority="66" w:unhideWhenUsed="0"/>
-    <w:lsdException w:name="Medium Grid 1 Accent 4" w:semiHidden="0" w:uiPriority="67" w:unhideWhenUsed="0"/>
-    <w:lsdException w:name="Medium Grid 2 Accent 4" w:semiHidden="0" w:uiPriority="68" w:unhideWhenUsed="0"/>
-    <w:lsdException w:name="Medium Grid 3 Accent 4" w:semiHidden="0" w:uiPriority="69" w:unhideWhenUsed="0"/>
-    <w:lsdException w:name="Dark List Accent 4" w:semiHidden="0" w:uiPriority="70" w:unhideWhenUsed="0"/>
-    <w:lsdException w:name="Colorful Shading Accent 4" w:semiHidden="0" w:uiPriority="71" w:unhideWhenUsed="0"/>
-    <w:lsdException w:name="Colorful List Accent 4" w:semiHidden="0" w:uiPriority="72" w:unhideWhenUsed="0"/>
-    <w:lsdException w:name="Colorful Grid Accent 4" w:semiHidden="0" w:uiPriority="73" w:unhideWhenUsed="0"/>
-    <w:lsdException w:name="Light Shading Accent 5" w:semiHidden="0" w:uiPriority="60" w:unhideWhenUsed="0"/>
-    <w:lsdException w:name="Light List Accent 5" w:semiHidden="0" w:uiPriority="61" w:unhideWhenUsed="0"/>
-    <w:lsdException w:name="Light Grid Accent 5" w:semiHidden="0" w:uiPriority="62" w:unhideWhenUsed="0"/>
-    <w:lsdException w:name="Medium Shading 1 Accent 5" w:semiHidden="0" w:uiPriority="63" w:unhideWhenUsed="0"/>
-    <w:lsdException w:name="Medium Shading 2 Accent 5" w:semiHidden="0" w:uiPriority="64" w:unhideWhenUsed="0"/>
-    <w:lsdException w:name="Medium List 1 Accent 5" w:semiHidden="0" w:uiPriority="65" w:unhideWhenUsed="0"/>
-    <w:lsdException w:name="Medium List 2 Accent 5" w:semiHidden="0" w:uiPriority="66" w:unhideWhenUsed="0"/>
-    <w:lsdException w:name="Medium Grid 1 Accent 5" w:semiHidden="0" w:uiPriority="67" w:unhideWhenUsed="0"/>
-    <w:lsdException w:name="Medium Grid 2 Accent 5" w:semiHidden="0" w:uiPriority="68" w:unhideWhenUsed="0"/>
-    <w:lsdException w:name="Medium Grid 3 Accent 5" w:semiHidden="0" w:uiPriority="69" w:unhideWhenUsed="0"/>
-    <w:lsdException w:name="Dark List Accent 5" w:semiHidden="0" w:uiPriority="70" w:unhideWhenUsed="0"/>
-    <w:lsdException w:name="Colorful Shading Accent 5" w:semiHidden="0" w:uiPriority="71" w:unhideWhenUsed="0"/>
-    <w:lsdException w:name="Colorful List Accent 5" w:semiHidden="0" w:uiPriority="72" w:unhideWhenUsed="0"/>
-    <w:lsdException w:name="Colorful Grid Accent 5" w:semiHidden="0" w:uiPriority="73" w:unhideWhenUsed="0"/>
-    <w:lsdException w:name="Light Shading Accent 6" w:semiHidden="0" w:uiPriority="60" w:unhideWhenUsed="0"/>
-    <w:lsdException w:name="Light List Accent 6" w:semiHidden="0" w:uiPriority="61" w:unhideWhenUsed="0"/>
-    <w:lsdException w:name="Light Grid Accent 6" w:semiHidden="0" w:uiPriority="62" w:unhideWhenUsed="0"/>
-    <w:lsdException w:name="Medium Shading 1 Accent 6" w:semiHidden="0" w:uiPriority="63" w:unhideWhenUsed="0"/>
-    <w:lsdException w:name="Medium Shading 2 Accent 6" w:semiHidden="0" w:uiPriority="64" w:unhideWhenUsed="0"/>
-    <w:lsdException w:name="Medium List 1 Accent 6" w:semiHidden="0" w:uiPriority="65" w:unhideWhenUsed="0"/>
-    <w:lsdException w:name="Medium List 2 Accent 6" w:semiHidden="0" w:uiPriority="66" w:unhideWhenUsed="0"/>
-    <w:lsdException w:name="Medium Grid 1 Accent 6" w:semiHidden="0" w:uiPriority="67" w:unhideWhenUsed="0"/>
-    <w:lsdException w:name="Medium Grid 2 Accent 6" w:semiHidden="0" w:uiPriority="68" w:unhideWhenUsed="0"/>
-    <w:lsdException w:name="Medium Grid 3 Accent 6" w:semiHidden="0" w:uiPriority="69" w:unhideWhenUsed="0"/>
-    <w:lsdException w:name="Dark List Accent 6" w:semiHidden="0" w:uiPriority="70" w:unhideWhenUsed="0"/>
-    <w:lsdException w:name="Colorful Shading Accent 6" w:semiHidden="0" w:uiPriority="71" w:unhideWhenUsed="0"/>
-    <w:lsdException w:name="Colorful List Accent 6" w:semiHidden="0" w:uiPriority="72" w:unhideWhenUsed="0"/>
-    <w:lsdException w:name="Colorful Grid Accent 6" w:semiHidden="0" w:uiPriority="73" w:unhideWhenUsed="0"/>
-    <w:lsdException w:name="Subtle Emphasis" w:semiHidden="0" w:uiPriority="19" w:unhideWhenUsed="0" w:qFormat="1"/>
-    <w:lsdException w:name="Intense Emphasis" w:semiHidden="0" w:uiPriority="21" w:unhideWhenUsed="0" w:qFormat="1"/>
-    <w:lsdException w:name="Subtle Reference" w:semiHidden="0" w:uiPriority="31" w:unhideWhenUsed="0" w:qFormat="1"/>
-    <w:lsdException w:name="Intense Reference" w:semiHidden="0" w:uiPriority="32" w:unhideWhenUsed="0" w:qFormat="1"/>
-    <w:lsdException w:name="Book Title" w:semiHidden="0" w:uiPriority="33" w:unhideWhenUsed="0" w:qFormat="1"/>
-    <w:lsdException w:name="Bibliography" w:uiPriority="37"/>
-    <w:lsdException w:name="TOC Heading" w:uiPriority="39" w:qFormat="1"/>
+  <w:latentStyles w:defLockedState="0" w:defUIPriority="99" w:defSemiHidden="0" w:defUnhideWhenUsed="0" w:defQFormat="0" w:count="374">
+    <w:lsdException w:name="Normal" w:uiPriority="0" w:qFormat="1"/>
+    <w:lsdException w:name="heading 1" w:uiPriority="9" w:qFormat="1"/>
+    <w:lsdException w:name="heading 2" w:semiHidden="1" w:uiPriority="9" w:unhideWhenUsed="1" w:qFormat="1"/>
+    <w:lsdException w:name="heading 3" w:semiHidden="1" w:uiPriority="9" w:unhideWhenUsed="1" w:qFormat="1"/>
+    <w:lsdException w:name="heading 4" w:semiHidden="1" w:uiPriority="9" w:unhideWhenUsed="1" w:qFormat="1"/>
+    <w:lsdException w:name="heading 5" w:semiHidden="1" w:uiPriority="9" w:unhideWhenUsed="1" w:qFormat="1"/>
+    <w:lsdException w:name="heading 6" w:semiHidden="1" w:uiPriority="9" w:unhideWhenUsed="1" w:qFormat="1"/>
+    <w:lsdException w:name="heading 7" w:semiHidden="1" w:uiPriority="9" w:unhideWhenUsed="1" w:qFormat="1"/>
+    <w:lsdException w:name="heading 8" w:semiHidden="1" w:uiPriority="9" w:unhideWhenUsed="1" w:qFormat="1"/>
+    <w:lsdException w:name="heading 9" w:semiHidden="1" w:uiPriority="9" w:unhideWhenUsed="1" w:qFormat="1"/>
+    <w:lsdException w:name="index 1" w:semiHidden="1" w:unhideWhenUsed="1"/>
+    <w:lsdException w:name="index 2" w:semiHidden="1" w:unhideWhenUsed="1"/>
+    <w:lsdException w:name="index 3" w:semiHidden="1" w:unhideWhenUsed="1"/>
+    <w:lsdException w:name="index 4" w:semiHidden="1" w:unhideWhenUsed="1"/>
+    <w:lsdException w:name="index 5" w:semiHidden="1" w:unhideWhenUsed="1"/>
+    <w:lsdException w:name="index 6" w:semiHidden="1" w:unhideWhenUsed="1"/>
+    <w:lsdException w:name="index 7" w:semiHidden="1" w:unhideWhenUsed="1"/>
+    <w:lsdException w:name="index 8" w:semiHidden="1" w:unhideWhenUsed="1"/>
+    <w:lsdException w:name="index 9" w:semiHidden="1" w:unhideWhenUsed="1"/>
+    <w:lsdException w:name="toc 1" w:semiHidden="1" w:uiPriority="39" w:unhideWhenUsed="1"/>
+    <w:lsdException w:name="toc 2" w:semiHidden="1" w:uiPriority="39" w:unhideWhenUsed="1"/>
+    <w:lsdException w:name="toc 3" w:semiHidden="1" w:uiPriority="39" w:unhideWhenUsed="1"/>
+    <w:lsdException w:name="toc 4" w:semiHidden="1" w:uiPriority="39" w:unhideWhenUsed="1"/>
+    <w:lsdException w:name="toc 5" w:semiHidden="1" w:uiPriority="39" w:unhideWhenUsed="1"/>
+    <w:lsdException w:name="toc 6" w:semiHidden="1" w:uiPriority="39" w:unhideWhenUsed="1"/>
+    <w:lsdException w:name="toc 7" w:semiHidden="1" w:uiPriority="39" w:unhideWhenUsed="1"/>
+    <w:lsdException w:name="toc 8" w:semiHidden="1" w:uiPriority="39" w:unhideWhenUsed="1"/>
+    <w:lsdException w:name="toc 9" w:semiHidden="1" w:uiPriority="39" w:unhideWhenUsed="1"/>
+    <w:lsdException w:name="Normal Indent" w:semiHidden="1" w:unhideWhenUsed="1"/>
+    <w:lsdException w:name="footnote text" w:semiHidden="1" w:unhideWhenUsed="1"/>
+    <w:lsdException w:name="annotation text" w:semiHidden="1" w:unhideWhenUsed="1"/>
+    <w:lsdException w:name="header" w:semiHidden="1" w:unhideWhenUsed="1"/>
+    <w:lsdException w:name="footer" w:semiHidden="1" w:unhideWhenUsed="1"/>
+    <w:lsdException w:name="index heading" w:semiHidden="1" w:unhideWhenUsed="1"/>
+    <w:lsdException w:name="caption" w:semiHidden="1" w:uiPriority="35" w:unhideWhenUsed="1" w:qFormat="1"/>
+    <w:lsdException w:name="table of figures" w:semiHidden="1" w:unhideWhenUsed="1"/>
+    <w:lsdException w:name="envelope address" w:semiHidden="1" w:unhideWhenUsed="1"/>
+    <w:lsdException w:name="envelope return" w:semiHidden="1" w:unhideWhenUsed="1"/>
+    <w:lsdException w:name="footnote reference" w:semiHidden="1" w:unhideWhenUsed="1"/>
+    <w:lsdException w:name="annotation reference" w:semiHidden="1" w:unhideWhenUsed="1"/>
+    <w:lsdException w:name="line number" w:semiHidden="1" w:unhideWhenUsed="1"/>
+    <w:lsdException w:name="page number" w:semiHidden="1" w:unhideWhenUsed="1"/>
+    <w:lsdException w:name="endnote reference" w:semiHidden="1" w:unhideWhenUsed="1"/>
+    <w:lsdException w:name="endnote text" w:semiHidden="1" w:unhideWhenUsed="1"/>
+    <w:lsdException w:name="table of authorities" w:semiHidden="1" w:unhideWhenUsed="1"/>
+    <w:lsdException w:name="macro" w:semiHidden="1" w:unhideWhenUsed="1"/>
+    <w:lsdException w:name="toa heading" w:semiHidden="1" w:unhideWhenUsed="1"/>
+    <w:lsdException w:name="List" w:semiHidden="1" w:unhideWhenUsed="1"/>
+    <w:lsdException w:name="List Bullet" w:semiHidden="1" w:unhideWhenUsed="1"/>
+    <w:lsdException w:name="List Number" w:semiHidden="1" w:unhideWhenUsed="1"/>
+    <w:lsdException w:name="List 2" w:semiHidden="1" w:unhideWhenUsed="1"/>
+    <w:lsdException w:name="List 3" w:semiHidden="1" w:unhideWhenUsed="1"/>
+    <w:lsdException w:name="List 4" w:semiHidden="1" w:unhideWhenUsed="1"/>
+    <w:lsdException w:name="List 5" w:semiHidden="1" w:unhideWhenUsed="1"/>
+    <w:lsdException w:name="List Bullet 2" w:semiHidden="1" w:unhideWhenUsed="1"/>
+    <w:lsdException w:name="List Bullet 3" w:semiHidden="1" w:unhideWhenUsed="1"/>
+    <w:lsdException w:name="List Bullet 4" w:semiHidden="1" w:unhideWhenUsed="1"/>
+    <w:lsdException w:name="List Bullet 5" w:semiHidden="1" w:unhideWhenUsed="1"/>
+    <w:lsdException w:name="List Number 2" w:semiHidden="1" w:unhideWhenUsed="1"/>
+    <w:lsdException w:name="List Number 3" w:semiHidden="1" w:unhideWhenUsed="1"/>
+    <w:lsdException w:name="List Number 4" w:semiHidden="1" w:unhideWhenUsed="1"/>
+    <w:lsdException w:name="List Number 5" w:semiHidden="1" w:unhideWhenUsed="1"/>
+    <w:lsdException w:name="Title" w:uiPriority="10" w:qFormat="1"/>
+    <w:lsdException w:name="Closing" w:semiHidden="1" w:unhideWhenUsed="1"/>
+    <w:lsdException w:name="Signature" w:semiHidden="1" w:unhideWhenUsed="1"/>
+    <w:lsdException w:name="Default Paragraph Font" w:semiHidden="1" w:uiPriority="1" w:unhideWhenUsed="1"/>
+    <w:lsdException w:name="Body Text" w:semiHidden="1" w:unhideWhenUsed="1"/>
+    <w:lsdException w:name="Body Text Indent" w:semiHidden="1" w:unhideWhenUsed="1"/>
+    <w:lsdException w:name="List Continue" w:semiHidden="1" w:unhideWhenUsed="1"/>
+    <w:lsdException w:name="List Continue 2" w:semiHidden="1" w:unhideWhenUsed="1"/>
+    <w:lsdException w:name="List Continue 3" w:semiHidden="1" w:unhideWhenUsed="1"/>
+    <w:lsdException w:name="List Continue 4" w:semiHidden="1" w:unhideWhenUsed="1"/>
+    <w:lsdException w:name="List Continue 5" w:semiHidden="1" w:unhideWhenUsed="1"/>
+    <w:lsdException w:name="Message Header" w:semiHidden="1" w:unhideWhenUsed="1"/>
+    <w:lsdException w:name="Subtitle" w:uiPriority="11" w:qFormat="1"/>
+    <w:lsdException w:name="Salutation" w:semiHidden="1" w:unhideWhenUsed="1"/>
+    <w:lsdException w:name="Date" w:semiHidden="1" w:unhideWhenUsed="1"/>
+    <w:lsdException w:name="Body Text First Indent" w:semiHidden="1" w:unhideWhenUsed="1"/>
+    <w:lsdException w:name="Body Text First Indent 2" w:semiHidden="1" w:unhideWhenUsed="1"/>
+    <w:lsdException w:name="Note Heading" w:semiHidden="1" w:unhideWhenUsed="1"/>
+    <w:lsdException w:name="Body Text 2" w:semiHidden="1" w:unhideWhenUsed="1"/>
+    <w:lsdException w:name="Body Text 3" w:semiHidden="1" w:unhideWhenUsed="1"/>
+    <w:lsdException w:name="Body Text Indent 2" w:semiHidden="1" w:unhideWhenUsed="1"/>
+    <w:lsdException w:name="Body Text Indent 3" w:semiHidden="1" w:unhideWhenUsed="1"/>
+    <w:lsdException w:name="Block Text" w:semiHidden="1" w:unhideWhenUsed="1"/>
+    <w:lsdException w:name="Hyperlink" w:semiHidden="1" w:unhideWhenUsed="1"/>
+    <w:lsdException w:name="FollowedHyperlink" w:semiHidden="1" w:unhideWhenUsed="1"/>
+    <w:lsdException w:name="Strong" w:uiPriority="22" w:qFormat="1"/>
+    <w:lsdException w:name="Emphasis" w:uiPriority="20" w:qFormat="1"/>
+    <w:lsdException w:name="Document Map" w:semiHidden="1" w:unhideWhenUsed="1"/>
+    <w:lsdException w:name="Plain Text" w:semiHidden="1" w:unhideWhenUsed="1"/>
+    <w:lsdException w:name="E-mail Signature" w:semiHidden="1" w:unhideWhenUsed="1"/>
+    <w:lsdException w:name="HTML Top of Form" w:semiHidden="1" w:unhideWhenUsed="1"/>
+    <w:lsdException w:name="HTML Bottom of Form" w:semiHidden="1" w:unhideWhenUsed="1"/>
+    <w:lsdException w:name="Normal (Web)" w:semiHidden="1" w:unhideWhenUsed="1"/>
+    <w:lsdException w:name="HTML Acronym" w:semiHidden="1" w:unhideWhenUsed="1"/>
+    <w:lsdException w:name="HTML Address" w:semiHidden="1" w:unhideWhenUsed="1"/>
+    <w:lsdException w:name="HTML Cite" w:semiHidden="1" w:unhideWhenUsed="1"/>
+    <w:lsdException w:name="HTML Code" w:semiHidden="1" w:unhideWhenUsed="1"/>
+    <w:lsdException w:name="HTML Definition" w:semiHidden="1" w:unhideWhenUsed="1"/>
+    <w:lsdException w:name="HTML Keyboard" w:semiHidden="1" w:unhideWhenUsed="1"/>
+    <w:lsdException w:name="HTML Preformatted" w:semiHidden="1" w:unhideWhenUsed="1"/>
+    <w:lsdException w:name="HTML Sample" w:semiHidden="1" w:unhideWhenUsed="1"/>
+    <w:lsdException w:name="HTML Typewriter" w:semiHidden="1" w:unhideWhenUsed="1"/>
+    <w:lsdException w:name="HTML Variable" w:semiHidden="1" w:unhideWhenUsed="1"/>
+    <w:lsdException w:name="Normal Table" w:semiHidden="1" w:unhideWhenUsed="1"/>
+    <w:lsdException w:name="annotation subject" w:semiHidden="1" w:unhideWhenUsed="1"/>
+    <w:lsdException w:name="No List" w:semiHidden="1" w:unhideWhenUsed="1"/>
+    <w:lsdException w:name="Outline List 1" w:semiHidden="1" w:unhideWhenUsed="1"/>
+    <w:lsdException w:name="Outline List 2" w:semiHidden="1" w:unhideWhenUsed="1"/>
+    <w:lsdException w:name="Outline List 3" w:semiHidden="1" w:unhideWhenUsed="1"/>
+    <w:lsdException w:name="Table Simple 1" w:semiHidden="1" w:unhideWhenUsed="1"/>
+    <w:lsdException w:name="Table Simple 2" w:semiHidden="1" w:unhideWhenUsed="1"/>
+    <w:lsdException w:name="Table Simple 3" w:semiHidden="1" w:unhideWhenUsed="1"/>
+    <w:lsdException w:name="Table Classic 1" w:semiHidden="1" w:unhideWhenUsed="1"/>
+    <w:lsdException w:name="Table Classic 2" w:semiHidden="1" w:unhideWhenUsed="1"/>
+    <w:lsdException w:name="Table Classic 3" w:semiHidden="1" w:unhideWhenUsed="1"/>
+    <w:lsdException w:name="Table Classic 4" w:semiHidden="1" w:unhideWhenUsed="1"/>
+    <w:lsdException w:name="Table Colorful 1" w:semiHidden="1" w:unhideWhenUsed="1"/>
+    <w:lsdException w:name="Table Colorful 2" w:semiHidden="1" w:unhideWhenUsed="1"/>
+    <w:lsdException w:name="Table Colorful 3" w:semiHidden="1" w:unhideWhenUsed="1"/>
+    <w:lsdException w:name="Table Columns 1" w:semiHidden="1" w:unhideWhenUsed="1"/>
+    <w:lsdException w:name="Table Columns 2" w:semiHidden="1" w:unhideWhenUsed="1"/>
+    <w:lsdException w:name="Table Columns 3" w:semiHidden="1" w:unhideWhenUsed="1"/>
+    <w:lsdException w:name="Table Columns 4" w:semiHidden="1" w:unhideWhenUsed="1"/>
+    <w:lsdException w:name="Table Columns 5" w:semiHidden="1" w:unhideWhenUsed="1"/>
+    <w:lsdException w:name="Table Grid 1" w:semiHidden="1" w:unhideWhenUsed="1"/>
+    <w:lsdException w:name="Table Grid 2" w:semiHidden="1" w:unhideWhenUsed="1"/>
+    <w:lsdException w:name="Table Grid 3" w:semiHidden="1" w:unhideWhenUsed="1"/>
+    <w:lsdException w:name="Table Grid 4" w:semiHidden="1" w:unhideWhenUsed="1"/>
+    <w:lsdException w:name="Table Grid 5" w:semiHidden="1" w:unhideWhenUsed="1"/>
+    <w:lsdException w:name="Table Grid 6" w:semiHidden="1" w:unhideWhenUsed="1"/>
+    <w:lsdException w:name="Table Grid 7" w:semiHidden="1" w:unhideWhenUsed="1"/>
+    <w:lsdException w:name="Table Grid 8" w:semiHidden="1" w:unhideWhenUsed="1"/>
+    <w:lsdException w:name="Table List 1" w:semiHidden="1" w:unhideWhenUsed="1"/>
+    <w:lsdException w:name="Table List 2" w:semiHidden="1" w:unhideWhenUsed="1"/>
+    <w:lsdException w:name="Table List 3" w:semiHidden="1" w:unhideWhenUsed="1"/>
+    <w:lsdException w:name="Table List 4" w:semiHidden="1" w:unhideWhenUsed="1"/>
+    <w:lsdException w:name="Table List 5" w:semiHidden="1" w:unhideWhenUsed="1"/>
+    <w:lsdException w:name="Table List 6" w:semiHidden="1" w:unhideWhenUsed="1"/>
+    <w:lsdException w:name="Table List 7" w:semiHidden="1" w:unhideWhenUsed="1"/>
+    <w:lsdException w:name="Table List 8" w:semiHidden="1" w:unhideWhenUsed="1"/>
+    <w:lsdException w:name="Table 3D effects 1" w:semiHidden="1" w:unhideWhenUsed="1"/>
+    <w:lsdException w:name="Table 3D effects 2" w:semiHidden="1" w:unhideWhenUsed="1"/>
+    <w:lsdException w:name="Table 3D effects 3" w:semiHidden="1" w:unhideWhenUsed="1"/>
+    <w:lsdException w:name="Table Contemporary" w:semiHidden="1" w:unhideWhenUsed="1"/>
+    <w:lsdException w:name="Table Elegant" w:semiHidden="1" w:unhideWhenUsed="1"/>
+    <w:lsdException w:name="Table Professional" w:semiHidden="1" w:unhideWhenUsed="1"/>
+    <w:lsdException w:name="Table Subtle 1" w:semiHidden="1" w:unhideWhenUsed="1"/>
+    <w:lsdException w:name="Table Subtle 2" w:semiHidden="1" w:unhideWhenUsed="1"/>
+    <w:lsdException w:name="Table Web 1" w:semiHidden="1" w:unhideWhenUsed="1"/>
+    <w:lsdException w:name="Table Web 2" w:semiHidden="1" w:unhideWhenUsed="1"/>
+    <w:lsdException w:name="Table Web 3" w:semiHidden="1" w:unhideWhenUsed="1"/>
+    <w:lsdException w:name="Balloon Text" w:semiHidden="1" w:unhideWhenUsed="1"/>
+    <w:lsdException w:name="Table Grid" w:semiHidden="1" w:uiPriority="59" w:unhideWhenUsed="1"/>
+    <w:lsdException w:name="Table Theme" w:semiHidden="1" w:unhideWhenUsed="1"/>
+    <w:lsdException w:name="Placeholder Text" w:semiHidden="1"/>
+    <w:lsdException w:name="No Spacing" w:uiPriority="1" w:qFormat="1"/>
+    <w:lsdException w:name="Light Shading" w:uiPriority="60"/>
+    <w:lsdException w:name="Light List" w:uiPriority="61"/>
+    <w:lsdException w:name="Light Grid" w:uiPriority="62"/>
+    <w:lsdException w:name="Medium Shading 1" w:uiPriority="63"/>
+    <w:lsdException w:name="Medium Shading 2" w:uiPriority="64"/>
+    <w:lsdException w:name="Medium List 1" w:uiPriority="65"/>
+    <w:lsdException w:name="Medium List 2" w:uiPriority="66"/>
+    <w:lsdException w:name="Medium Grid 1" w:uiPriority="67"/>
+    <w:lsdException w:name="Medium Grid 2" w:uiPriority="68"/>
+    <w:lsdException w:name="Medium Grid 3" w:uiPriority="69"/>
+    <w:lsdException w:name="Dark List" w:uiPriority="70"/>
+    <w:lsdException w:name="Colorful Shading" w:uiPriority="71"/>
+    <w:lsdException w:name="Colorful List" w:uiPriority="72"/>
+    <w:lsdException w:name="Colorful Grid" w:uiPriority="73"/>
+    <w:lsdException w:name="Light Shading Accent 1" w:uiPriority="60"/>
+    <w:lsdException w:name="Light List Accent 1" w:uiPriority="61"/>
+    <w:lsdException w:name="Light Grid Accent 1" w:uiPriority="62"/>
+    <w:lsdException w:name="Medium Shading 1 Accent 1" w:uiPriority="63"/>
+    <w:lsdException w:name="Medium Shading 2 Accent 1" w:uiPriority="64"/>
+    <w:lsdException w:name="Medium List 1 Accent 1" w:uiPriority="65"/>
+    <w:lsdException w:name="Revision" w:semiHidden="1"/>
+    <w:lsdException w:name="List Paragraph" w:uiPriority="34" w:qFormat="1"/>
+    <w:lsdException w:name="Quote" w:uiPriority="29" w:qFormat="1"/>
+    <w:lsdException w:name="Intense Quote" w:uiPriority="30" w:qFormat="1"/>
+    <w:lsdException w:name="Medium List 2 Accent 1" w:uiPriority="66"/>
+    <w:lsdException w:name="Medium Grid 1 Accent 1" w:uiPriority="67"/>
+    <w:lsdException w:name="Medium Grid 2 Accent 1" w:uiPriority="68"/>
+    <w:lsdException w:name="Medium Grid 3 Accent 1" w:uiPriority="69"/>
+    <w:lsdException w:name="Dark List Accent 1" w:uiPriority="70"/>
+    <w:lsdException w:name="Colorful Shading Accent 1" w:uiPriority="71"/>
+    <w:lsdException w:name="Colorful List Accent 1" w:uiPriority="72"/>
+    <w:lsdException w:name="Colorful Grid Accent 1" w:uiPriority="73"/>
+    <w:lsdException w:name="Light Shading Accent 2" w:uiPriority="60"/>
+    <w:lsdException w:name="Light List Accent 2" w:uiPriority="61"/>
+    <w:lsdException w:name="Light Grid Accent 2" w:uiPriority="62"/>
+    <w:lsdException w:name="Medium Shading 1 Accent 2" w:uiPriority="63"/>
+    <w:lsdException w:name="Medium Shading 2 Accent 2" w:uiPriority="64"/>
+    <w:lsdException w:name="Medium List 1 Accent 2" w:uiPriority="65"/>
+    <w:lsdException w:name="Medium List 2 Accent 2" w:uiPriority="66"/>
+    <w:lsdException w:name="Medium Grid 1 Accent 2" w:uiPriority="67"/>
+    <w:lsdException w:name="Medium Grid 2 Accent 2" w:uiPriority="68"/>
+    <w:lsdException w:name="Medium Grid 3 Accent 2" w:uiPriority="69"/>
+    <w:lsdException w:name="Dark List Accent 2" w:uiPriority="70"/>
+    <w:lsdException w:name="Colorful Shading Accent 2" w:uiPriority="71"/>
+    <w:lsdException w:name="Colorful List Accent 2" w:uiPriority="72"/>
+    <w:lsdException w:name="Colorful Grid Accent 2" w:uiPriority="73"/>
+    <w:lsdException w:name="Light Shading Accent 3" w:uiPriority="60"/>
+    <w:lsdException w:name="Light List Accent 3" w:uiPriority="61"/>
+    <w:lsdException w:name="Light Grid Accent 3" w:uiPriority="62"/>
+    <w:lsdException w:name="Medium Shading 1 Accent 3" w:uiPriority="63"/>
+    <w:lsdException w:name="Medium Shading 2 Accent 3" w:uiPriority="64"/>
+    <w:lsdException w:name="Medium List 1 Accent 3" w:uiPriority="65"/>
+    <w:lsdException w:name="Medium List 2 Accent 3" w:uiPriority="66"/>
+    <w:lsdException w:name="Medium Grid 1 Accent 3" w:uiPriority="67"/>
+    <w:lsdException w:name="Medium Grid 2 Accent 3" w:uiPriority="68"/>
+    <w:lsdException w:name="Medium Grid 3 Accent 3" w:uiPriority="69"/>
+    <w:lsdException w:name="Dark List Accent 3" w:uiPriority="70"/>
+    <w:lsdException w:name="Colorful Shading Accent 3" w:uiPriority="71"/>
+    <w:lsdException w:name="Colorful List Accent 3" w:uiPriority="72"/>
+    <w:lsdException w:name="Colorful Grid Accent 3" w:uiPriority="73"/>
+    <w:lsdException w:name="Light Shading Accent 4" w:uiPriority="60"/>
+    <w:lsdException w:name="Light List Accent 4" w:uiPriority="61"/>
+    <w:lsdException w:name="Light Grid Accent 4" w:uiPriority="62"/>
+    <w:lsdException w:name="Medium Shading 1 Accent 4" w:uiPriority="63"/>
+    <w:lsdException w:name="Medium Shading 2 Accent 4" w:uiPriority="64"/>
+    <w:lsdException w:name="Medium List 1 Accent 4" w:uiPriority="65"/>
+    <w:lsdException w:name="Medium List 2 Accent 4" w:uiPriority="66"/>
+    <w:lsdException w:name="Medium Grid 1 Accent 4" w:uiPriority="67"/>
+    <w:lsdException w:name="Medium Grid 2 Accent 4" w:uiPriority="68"/>
+    <w:lsdException w:name="Medium Grid 3 Accent 4" w:uiPriority="69"/>
+    <w:lsdException w:name="Dark List Accent 4" w:uiPriority="70"/>
+    <w:lsdException w:name="Colorful Shading Accent 4" w:uiPriority="71"/>
+    <w:lsdException w:name="Colorful List Accent 4" w:uiPriority="72"/>
+    <w:lsdException w:name="Colorful Grid Accent 4" w:uiPriority="73"/>
+    <w:lsdException w:name="Light Shading Accent 5" w:uiPriority="60"/>
+    <w:lsdException w:name="Light List Accent 5" w:uiPriority="61"/>
+    <w:lsdException w:name="Light Grid Accent 5" w:uiPriority="62"/>
+    <w:lsdException w:name="Medium Shading 1 Accent 5" w:uiPriority="63"/>
+    <w:lsdException w:name="Medium Shading 2 Accent 5" w:uiPriority="64"/>
+    <w:lsdException w:name="Medium List 1 Accent 5" w:uiPriority="65"/>
+    <w:lsdException w:name="Medium List 2 Accent 5" w:uiPriority="66"/>
+    <w:lsdException w:name="Medium Grid 1 Accent 5" w:uiPriority="67"/>
+    <w:lsdException w:name="Medium Grid 2 Accent 5" w:uiPriority="68"/>
+    <w:lsdException w:name="Medium Grid 3 Accent 5" w:uiPriority="69"/>
+    <w:lsdException w:name="Dark List Accent 5" w:uiPriority="70"/>
+    <w:lsdException w:name="Colorful Shading Accent 5" w:uiPriority="71"/>
+    <w:lsdException w:name="Colorful List Accent 5" w:uiPriority="72"/>
+    <w:lsdException w:name="Colorful Grid Accent 5" w:uiPriority="73"/>
+    <w:lsdException w:name="Light Shading Accent 6" w:uiPriority="60"/>
+    <w:lsdException w:name="Light List Accent 6" w:uiPriority="61"/>
+    <w:lsdException w:name="Light Grid Accent 6" w:uiPriority="62"/>
+    <w:lsdException w:name="Medium Shading 1 Accent 6" w:uiPriority="63"/>
+    <w:lsdException w:name="Medium Shading 2 Accent 6" w:uiPriority="64"/>
+    <w:lsdException w:name="Medium List 1 Accent 6" w:uiPriority="65"/>
+    <w:lsdException w:name="Medium List 2 Accent 6" w:uiPriority="66"/>
+    <w:lsdException w:name="Medium Grid 1 Accent 6" w:uiPriority="67"/>
+    <w:lsdException w:name="Medium Grid 2 Accent 6" w:uiPriority="68"/>
+    <w:lsdException w:name="Medium Grid 3 Accent 6" w:uiPriority="69"/>
+    <w:lsdException w:name="Dark List Accent 6" w:uiPriority="70"/>
+    <w:lsdException w:name="Colorful Shading Accent 6" w:uiPriority="71"/>
+    <w:lsdException w:name="Colorful List Accent 6" w:uiPriority="72"/>
+    <w:lsdException w:name="Colorful Grid Accent 6" w:uiPriority="73"/>
+    <w:lsdException w:name="Subtle Emphasis" w:uiPriority="19" w:qFormat="1"/>
+    <w:lsdException w:name="Intense Emphasis" w:uiPriority="21" w:qFormat="1"/>
+    <w:lsdException w:name="Subtle Reference" w:uiPriority="31" w:qFormat="1"/>
+    <w:lsdException w:name="Intense Reference" w:uiPriority="32" w:qFormat="1"/>
+    <w:lsdException w:name="Book Title" w:uiPriority="33" w:qFormat="1"/>
+    <w:lsdException w:name="Bibliography" w:semiHidden="1" w:uiPriority="37" w:unhideWhenUsed="1"/>
+    <w:lsdException w:name="TOC Heading" w:semiHidden="1" w:uiPriority="39" w:unhideWhenUsed="1" w:qFormat="1"/>
+    <w:lsdException w:name="Plain Table 1" w:uiPriority="41"/>
+    <w:lsdException w:name="Plain Table 2" w:uiPriority="42"/>
+    <w:lsdException w:name="Plain Table 3" w:uiPriority="43"/>
+    <w:lsdException w:name="Plain Table 4" w:uiPriority="44"/>
+    <w:lsdException w:name="Plain Table 5" w:uiPriority="45"/>
+    <w:lsdException w:name="Grid Table Light" w:uiPriority="40"/>
+    <w:lsdException w:name="Grid Table 1 Light" w:uiPriority="46"/>
+    <w:lsdException w:name="Grid Table 2" w:uiPriority="47"/>
+    <w:lsdException w:name="Grid Table 3" w:uiPriority="48"/>
+    <w:lsdException w:name="Grid Table 4" w:uiPriority="49"/>
+    <w:lsdException w:name="Grid Table 5 Dark" w:uiPriority="50"/>
+    <w:lsdException w:name="Grid Table 6 Colorful" w:uiPriority="51"/>
+    <w:lsdException w:name="Grid Table 7 Colorful" w:uiPriority="52"/>
+    <w:lsdException w:name="Grid Table 1 Light Accent 1" w:uiPriority="46"/>
+    <w:lsdException w:name="Grid Table 2 Accent 1" w:uiPriority="47"/>
+    <w:lsdException w:name="Grid Table 3 Accent 1" w:uiPriority="48"/>
+    <w:lsdException w:name="Grid Table 4 Accent 1" w:uiPriority="49"/>
+    <w:lsdException w:name="Grid Table 5 Dark Accent 1" w:uiPriority="50"/>
+    <w:lsdException w:name="Grid Table 6 Colorful Accent 1" w:uiPriority="51"/>
+    <w:lsdException w:name="Grid Table 7 Colorful Accent 1" w:uiPriority="52"/>
+    <w:lsdException w:name="Grid Table 1 Light Accent 2" w:uiPriority="46"/>
+    <w:lsdException w:name="Grid Table 2 Accent 2" w:uiPriority="47"/>
+    <w:lsdException w:name="Grid Table 3 Accent 2" w:uiPriority="48"/>
+    <w:lsdException w:name="Grid Table 4 Accent 2" w:uiPriority="49"/>
+    <w:lsdException w:name="Grid Table 5 Dark Accent 2" w:uiPriority="50"/>
+    <w:lsdException w:name="Grid Table 6 Colorful Accent 2" w:uiPriority="51"/>
+    <w:lsdException w:name="Grid Table 7 Colorful Accent 2" w:uiPriority="52"/>
+    <w:lsdException w:name="Grid Table 1 Light Accent 3" w:uiPriority="46"/>
+    <w:lsdException w:name="Grid Table 2 Accent 3" w:uiPriority="47"/>
+    <w:lsdException w:name="Grid Table 3 Accent 3" w:uiPriority="48"/>
+    <w:lsdException w:name="Grid Table 4 Accent 3" w:uiPriority="49"/>
+    <w:lsdException w:name="Grid Table 5 Dark Accent 3" w:uiPriority="50"/>
+    <w:lsdException w:name="Grid Table 6 Colorful Accent 3" w:uiPriority="51"/>
+    <w:lsdException w:name="Grid Table 7 Colorful Accent 3" w:uiPriority="52"/>
+    <w:lsdException w:name="Grid Table 1 Light Accent 4" w:uiPriority="46"/>
+    <w:lsdException w:name="Grid Table 2 Accent 4" w:uiPriority="47"/>
+    <w:lsdException w:name="Grid Table 3 Accent 4" w:uiPriority="48"/>
+    <w:lsdException w:name="Grid Table 4 Accent 4" w:uiPriority="49"/>
+    <w:lsdException w:name="Grid Table 5 Dark Accent 4" w:uiPriority="50"/>
+    <w:lsdException w:name="Grid Table 6 Colorful Accent 4" w:uiPriority="51"/>
+    <w:lsdException w:name="Grid Table 7 Colorful Accent 4" w:uiPriority="52"/>
+    <w:lsdException w:name="Grid Table 1 Light Accent 5" w:uiPriority="46"/>
+    <w:lsdException w:name="Grid Table 2 Accent 5" w:uiPriority="47"/>
+    <w:lsdException w:name="Grid Table 3 Accent 5" w:uiPriority="48"/>
+    <w:lsdException w:name="Grid Table 4 Accent 5" w:uiPriority="49"/>
+    <w:lsdException w:name="Grid Table 5 Dark Accent 5" w:uiPriority="50"/>
+    <w:lsdException w:name="Grid Table 6 Colorful Accent 5" w:uiPriority="51"/>
+    <w:lsdException w:name="Grid Table 7 Colorful Accent 5" w:uiPriority="52"/>
+    <w:lsdException w:name="Grid Table 1 Light Accent 6" w:uiPriority="46"/>
+    <w:lsdException w:name="Grid Table 2 Accent 6" w:uiPriority="47"/>
+    <w:lsdException w:name="Grid Table 3 Accent 6" w:uiPriority="48"/>
+    <w:lsdException w:name="Grid Table 4 Accent 6" w:uiPriority="49"/>
+    <w:lsdException w:name="Grid Table 5 Dark Accent 6" w:uiPriority="50"/>
+    <w:lsdException w:name="Grid Table 6 Colorful Accent 6" w:uiPriority="51"/>
+    <w:lsdException w:name="Grid Table 7 Colorful Accent 6" w:uiPriority="52"/>
+    <w:lsdException w:name="List Table 1 Light" w:uiPriority="46"/>
+    <w:lsdException w:name="List Table 2" w:uiPriority="47"/>
+    <w:lsdException w:name="List Table 3" w:uiPriority="48"/>
+    <w:lsdException w:name="List Table 4" w:uiPriority="49"/>
+    <w:lsdException w:name="List Table 5 Dark" w:uiPriority="50"/>
+    <w:lsdException w:name="List Table 6 Colorful" w:uiPriority="51"/>
+    <w:lsdException w:name="List Table 7 Colorful" w:uiPriority="52"/>
+    <w:lsdException w:name="List Table 1 Light Accent 1" w:uiPriority="46"/>
+    <w:lsdException w:name="List Table 2 Accent 1" w:uiPriority="47"/>
+    <w:lsdException w:name="List Table 3 Accent 1" w:uiPriority="48"/>
+    <w:lsdException w:name="List Table 4 Accent 1" w:uiPriority="49"/>
+    <w:lsdException w:name="List Table 5 Dark Accent 1" w:uiPriority="50"/>
+    <w:lsdException w:name="List Table 6 Colorful Accent 1" w:uiPriority="51"/>
+    <w:lsdException w:name="List Table 7 Colorful Accent 1" w:uiPriority="52"/>
+    <w:lsdException w:name="List Table 1 Light Accent 2" w:uiPriority="46"/>
+    <w:lsdException w:name="List Table 2 Accent 2" w:uiPriority="47"/>
+    <w:lsdException w:name="List Table 3 Accent 2" w:uiPriority="48"/>
+    <w:lsdException w:name="List Table 4 Accent 2" w:uiPriority="49"/>
+    <w:lsdException w:name="List Table 5 Dark Accent 2" w:uiPriority="50"/>
+    <w:lsdException w:name="List Table 6 Colorful Accent 2" w:uiPriority="51"/>
+    <w:lsdException w:name="List Table 7 Colorful Accent 2" w:uiPriority="52"/>
+    <w:lsdException w:name="List Table 1 Light Accent 3" w:uiPriority="46"/>
+    <w:lsdException w:name="List Table 2 Accent 3" w:uiPriority="47"/>
+    <w:lsdException w:name="List Table 3 Accent 3" w:uiPriority="48"/>
+    <w:lsdException w:name="List Table 4 Accent 3" w:uiPriority="49"/>
+    <w:lsdException w:name="List Table 5 Dark Accent 3" w:uiPriority="50"/>
+    <w:lsdException w:name="List Table 6 Colorful Accent 3" w:uiPriority="51"/>
+    <w:lsdException w:name="List Table 7 Colorful Accent 3" w:uiPriority="52"/>
+    <w:lsdException w:name="List Table 1 Light Accent 4" w:uiPriority="46"/>
+    <w:lsdException w:name="List Table 2 Accent 4" w:uiPriority="47"/>
+    <w:lsdException w:name="List Table 3 Accent 4" w:uiPriority="48"/>
+    <w:lsdException w:name="List Table 4 Accent 4" w:uiPriority="49"/>
+    <w:lsdException w:name="List Table 5 Dark Accent 4" w:uiPriority="50"/>
+    <w:lsdException w:name="List Table 6 Colorful Accent 4" w:uiPriority="51"/>
+    <w:lsdException w:name="List Table 7 Colorful Accent 4" w:uiPriority="52"/>
+    <w:lsdException w:name="List Table 1 Light Accent 5" w:uiPriority="46"/>
+    <w:lsdException w:name="List Table 2 Accent 5" w:uiPriority="47"/>
+    <w:lsdException w:name="List Table 3 Accent 5" w:uiPriority="48"/>
+    <w:lsdException w:name="List Table 4 Accent 5" w:uiPriority="49"/>
+    <w:lsdException w:name="List Table 5 Dark Accent 5" w:uiPriority="50"/>
+    <w:lsdException w:name="List Table 6 Colorful Accent 5" w:uiPriority="51"/>
+    <w:lsdException w:name="List Table 7 Colorful Accent 5" w:uiPriority="52"/>
+    <w:lsdException w:name="List Table 1 Light Accent 6" w:uiPriority="46"/>
+    <w:lsdException w:name="List Table 2 Accent 6" w:uiPriority="47"/>
+    <w:lsdException w:name="List Table 3 Accent 6" w:uiPriority="48"/>
+    <w:lsdException w:name="List Table 4 Accent 6" w:uiPriority="49"/>
+    <w:lsdException w:name="List Table 5 Dark Accent 6" w:uiPriority="50"/>
+    <w:lsdException w:name="List Table 6 Colorful Accent 6" w:uiPriority="51"/>
+    <w:lsdException w:name="List Table 7 Colorful Accent 6" w:uiPriority="52"/>
+    <w:lsdException w:name="Mention" w:semiHidden="1" w:unhideWhenUsed="1"/>
+    <w:lsdException w:name="Smart Hyperlink" w:semiHidden="1" w:unhideWhenUsed="1"/>
+    <w:lsdException w:name="Hashtag" w:semiHidden="1" w:unhideWhenUsed="1"/>
   </w:latentStyles>
   <w:style w:type="paragraph" w:default="1" w:styleId="Normal">
     <w:name w:val="Normal"/>
@@ -20659,205 +20963,34 @@
       <w:u w:val="single"/>
     </w:rPr>
   </w:style>
-</w:styles>
-</file>
-
-<file path=word/stylesWithEffects.xml><?xml version="1.0" encoding="utf-8"?>
-<w:styles xmlns:wpc="http://schemas.microsoft.com/office/word/2010/wordprocessingCanvas" xmlns:mc="http://schemas.openxmlformats.org/markup-compatibility/2006" xmlns:o="urn:schemas-microsoft-com:office:office" xmlns:r="http://schemas.openxmlformats.org/officeDocument/2006/relationships" xmlns:m="http://schemas.openxmlformats.org/officeDocument/2006/math" xmlns:v="urn:schemas-microsoft-com:vml" xmlns:wp14="http://schemas.microsoft.com/office/word/2010/wordprocessingDrawing" xmlns:wp="http://schemas.openxmlformats.org/drawingml/2006/wordprocessingDrawing" xmlns:w10="urn:schemas-microsoft-com:office:word" xmlns:w="http://schemas.openxmlformats.org/wordprocessingml/2006/main" xmlns:w14="http://schemas.microsoft.com/office/word/2010/wordml" xmlns:wpg="http://schemas.microsoft.com/office/word/2010/wordprocessingGroup" xmlns:wpi="http://schemas.microsoft.com/office/word/2010/wordprocessingInk" xmlns:wne="http://schemas.microsoft.com/office/word/2006/wordml" xmlns:wps="http://schemas.microsoft.com/office/word/2010/wordprocessingShape" mc:Ignorable="w14 wp14">
-  <w:docDefaults>
-    <w:rPrDefault>
-      <w:rPr>
-        <w:rFonts w:asciiTheme="minorHAnsi" w:eastAsiaTheme="minorHAnsi" w:hAnsiTheme="minorHAnsi" w:cstheme="minorBidi"/>
-        <w:sz w:val="22"/>
-        <w:szCs w:val="22"/>
-        <w:lang w:val="en-US" w:eastAsia="en-US" w:bidi="ar-SA"/>
-      </w:rPr>
-    </w:rPrDefault>
-    <w:pPrDefault>
-      <w:pPr>
-        <w:spacing w:after="200" w:line="276" w:lineRule="auto"/>
-      </w:pPr>
-    </w:pPrDefault>
-  </w:docDefaults>
-  <w:latentStyles w:defLockedState="0" w:defUIPriority="99" w:defSemiHidden="1" w:defUnhideWhenUsed="1" w:defQFormat="0" w:count="267">
-    <w:lsdException w:name="Normal" w:semiHidden="0" w:uiPriority="0" w:unhideWhenUsed="0" w:qFormat="1"/>
-    <w:lsdException w:name="heading 1" w:semiHidden="0" w:uiPriority="9" w:unhideWhenUsed="0" w:qFormat="1"/>
-    <w:lsdException w:name="heading 2" w:uiPriority="9" w:qFormat="1"/>
-    <w:lsdException w:name="heading 3" w:uiPriority="9" w:qFormat="1"/>
-    <w:lsdException w:name="heading 4" w:uiPriority="9" w:qFormat="1"/>
-    <w:lsdException w:name="heading 5" w:uiPriority="9" w:qFormat="1"/>
-    <w:lsdException w:name="heading 6" w:uiPriority="9" w:qFormat="1"/>
-    <w:lsdException w:name="heading 7" w:uiPriority="9" w:qFormat="1"/>
-    <w:lsdException w:name="heading 8" w:uiPriority="9" w:qFormat="1"/>
-    <w:lsdException w:name="heading 9" w:uiPriority="9" w:qFormat="1"/>
-    <w:lsdException w:name="toc 1" w:uiPriority="39"/>
-    <w:lsdException w:name="toc 2" w:uiPriority="39"/>
-    <w:lsdException w:name="toc 3" w:uiPriority="39"/>
-    <w:lsdException w:name="toc 4" w:uiPriority="39"/>
-    <w:lsdException w:name="toc 5" w:uiPriority="39"/>
-    <w:lsdException w:name="toc 6" w:uiPriority="39"/>
-    <w:lsdException w:name="toc 7" w:uiPriority="39"/>
-    <w:lsdException w:name="toc 8" w:uiPriority="39"/>
-    <w:lsdException w:name="toc 9" w:uiPriority="39"/>
-    <w:lsdException w:name="caption" w:uiPriority="35" w:qFormat="1"/>
-    <w:lsdException w:name="Title" w:semiHidden="0" w:uiPriority="10" w:unhideWhenUsed="0" w:qFormat="1"/>
-    <w:lsdException w:name="Default Paragraph Font" w:uiPriority="1"/>
-    <w:lsdException w:name="Subtitle" w:semiHidden="0" w:uiPriority="11" w:unhideWhenUsed="0" w:qFormat="1"/>
-    <w:lsdException w:name="Strong" w:semiHidden="0" w:uiPriority="22" w:unhideWhenUsed="0" w:qFormat="1"/>
-    <w:lsdException w:name="Emphasis" w:semiHidden="0" w:uiPriority="20" w:unhideWhenUsed="0" w:qFormat="1"/>
-    <w:lsdException w:name="Table Grid" w:semiHidden="0" w:uiPriority="59" w:unhideWhenUsed="0"/>
-    <w:lsdException w:name="Placeholder Text" w:unhideWhenUsed="0"/>
-    <w:lsdException w:name="No Spacing" w:semiHidden="0" w:uiPriority="1" w:unhideWhenUsed="0" w:qFormat="1"/>
-    <w:lsdException w:name="Light Shading" w:semiHidden="0" w:uiPriority="60" w:unhideWhenUsed="0"/>
-    <w:lsdException w:name="Light List" w:semiHidden="0" w:uiPriority="61" w:unhideWhenUsed="0"/>
-    <w:lsdException w:name="Light Grid" w:semiHidden="0" w:uiPriority="62" w:unhideWhenUsed="0"/>
-    <w:lsdException w:name="Medium Shading 1" w:semiHidden="0" w:uiPriority="63" w:unhideWhenUsed="0"/>
-    <w:lsdException w:name="Medium Shading 2" w:semiHidden="0" w:uiPriority="64" w:unhideWhenUsed="0"/>
-    <w:lsdException w:name="Medium List 1" w:semiHidden="0" w:uiPriority="65" w:unhideWhenUsed="0"/>
-    <w:lsdException w:name="Medium List 2" w:semiHidden="0" w:uiPriority="66" w:unhideWhenUsed="0"/>
-    <w:lsdException w:name="Medium Grid 1" w:semiHidden="0" w:uiPriority="67" w:unhideWhenUsed="0"/>
-    <w:lsdException w:name="Medium Grid 2" w:semiHidden="0" w:uiPriority="68" w:unhideWhenUsed="0"/>
-    <w:lsdException w:name="Medium Grid 3" w:semiHidden="0" w:uiPriority="69" w:unhideWhenUsed="0"/>
-    <w:lsdException w:name="Dark List" w:semiHidden="0" w:uiPriority="70" w:unhideWhenUsed="0"/>
-    <w:lsdException w:name="Colorful Shading" w:semiHidden="0" w:uiPriority="71" w:unhideWhenUsed="0"/>
-    <w:lsdException w:name="Colorful List" w:semiHidden="0" w:uiPriority="72" w:unhideWhenUsed="0"/>
-    <w:lsdException w:name="Colorful Grid" w:semiHidden="0" w:uiPriority="73" w:unhideWhenUsed="0"/>
-    <w:lsdException w:name="Light Shading Accent 1" w:semiHidden="0" w:uiPriority="60" w:unhideWhenUsed="0"/>
-    <w:lsdException w:name="Light List Accent 1" w:semiHidden="0" w:uiPriority="61" w:unhideWhenUsed="0"/>
-    <w:lsdException w:name="Light Grid Accent 1" w:semiHidden="0" w:uiPriority="62" w:unhideWhenUsed="0"/>
-    <w:lsdException w:name="Medium Shading 1 Accent 1" w:semiHidden="0" w:uiPriority="63" w:unhideWhenUsed="0"/>
-    <w:lsdException w:name="Medium Shading 2 Accent 1" w:semiHidden="0" w:uiPriority="64" w:unhideWhenUsed="0"/>
-    <w:lsdException w:name="Medium List 1 Accent 1" w:semiHidden="0" w:uiPriority="65" w:unhideWhenUsed="0"/>
-    <w:lsdException w:name="Revision" w:unhideWhenUsed="0"/>
-    <w:lsdException w:name="List Paragraph" w:semiHidden="0" w:uiPriority="34" w:unhideWhenUsed="0" w:qFormat="1"/>
-    <w:lsdException w:name="Quote" w:semiHidden="0" w:uiPriority="29" w:unhideWhenUsed="0" w:qFormat="1"/>
-    <w:lsdException w:name="Intense Quote" w:semiHidden="0" w:uiPriority="30" w:unhideWhenUsed="0" w:qFormat="1"/>
-    <w:lsdException w:name="Medium List 2 Accent 1" w:semiHidden="0" w:uiPriority="66" w:unhideWhenUsed="0"/>
-    <w:lsdException w:name="Medium Grid 1 Accent 1" w:semiHidden="0" w:uiPriority="67" w:unhideWhenUsed="0"/>
-    <w:lsdException w:name="Medium Grid 2 Accent 1" w:semiHidden="0" w:uiPriority="68" w:unhideWhenUsed="0"/>
-    <w:lsdException w:name="Medium Grid 3 Accent 1" w:semiHidden="0" w:uiPriority="69" w:unhideWhenUsed="0"/>
-    <w:lsdException w:name="Dark List Accent 1" w:semiHidden="0" w:uiPriority="70" w:unhideWhenUsed="0"/>
-    <w:lsdException w:name="Colorful Shading Accent 1" w:semiHidden="0" w:uiPriority="71" w:unhideWhenUsed="0"/>
-    <w:lsdException w:name="Colorful List Accent 1" w:semiHidden="0" w:uiPriority="72" w:unhideWhenUsed="0"/>
-    <w:lsdException w:name="Colorful Grid Accent 1" w:semiHidden="0" w:uiPriority="73" w:unhideWhenUsed="0"/>
-    <w:lsdException w:name="Light Shading Accent 2" w:semiHidden="0" w:uiPriority="60" w:unhideWhenUsed="0"/>
-    <w:lsdException w:name="Light List Accent 2" w:semiHidden="0" w:uiPriority="61" w:unhideWhenUsed="0"/>
-    <w:lsdException w:name="Light Grid Accent 2" w:semiHidden="0" w:uiPriority="62" w:unhideWhenUsed="0"/>
-    <w:lsdException w:name="Medium Shading 1 Accent 2" w:semiHidden="0" w:uiPriority="63" w:unhideWhenUsed="0"/>
-    <w:lsdException w:name="Medium Shading 2 Accent 2" w:semiHidden="0" w:uiPriority="64" w:unhideWhenUsed="0"/>
-    <w:lsdException w:name="Medium List 1 Accent 2" w:semiHidden="0" w:uiPriority="65" w:unhideWhenUsed="0"/>
-    <w:lsdException w:name="Medium List 2 Accent 2" w:semiHidden="0" w:uiPriority="66" w:unhideWhenUsed="0"/>
-    <w:lsdException w:name="Medium Grid 1 Accent 2" w:semiHidden="0" w:uiPriority="67" w:unhideWhenUsed="0"/>
-    <w:lsdException w:name="Medium Grid 2 Accent 2" w:semiHidden="0" w:uiPriority="68" w:unhideWhenUsed="0"/>
-    <w:lsdException w:name="Medium Grid 3 Accent 2" w:semiHidden="0" w:uiPriority="69" w:unhideWhenUsed="0"/>
-    <w:lsdException w:name="Dark List Accent 2" w:semiHidden="0" w:uiPriority="70" w:unhideWhenUsed="0"/>
-    <w:lsdException w:name="Colorful Shading Accent 2" w:semiHidden="0" w:uiPriority="71" w:unhideWhenUsed="0"/>
-    <w:lsdException w:name="Colorful List Accent 2" w:semiHidden="0" w:uiPriority="72" w:unhideWhenUsed="0"/>
-    <w:lsdException w:name="Colorful Grid Accent 2" w:semiHidden="0" w:uiPriority="73" w:unhideWhenUsed="0"/>
-    <w:lsdException w:name="Light Shading Accent 3" w:semiHidden="0" w:uiPriority="60" w:unhideWhenUsed="0"/>
-    <w:lsdException w:name="Light List Accent 3" w:semiHidden="0" w:uiPriority="61" w:unhideWhenUsed="0"/>
-    <w:lsdException w:name="Light Grid Accent 3" w:semiHidden="0" w:uiPriority="62" w:unhideWhenUsed="0"/>
-    <w:lsdException w:name="Medium Shading 1 Accent 3" w:semiHidden="0" w:uiPriority="63" w:unhideWhenUsed="0"/>
-    <w:lsdException w:name="Medium Shading 2 Accent 3" w:semiHidden="0" w:uiPriority="64" w:unhideWhenUsed="0"/>
-    <w:lsdException w:name="Medium List 1 Accent 3" w:semiHidden="0" w:uiPriority="65" w:unhideWhenUsed="0"/>
-    <w:lsdException w:name="Medium List 2 Accent 3" w:semiHidden="0" w:uiPriority="66" w:unhideWhenUsed="0"/>
-    <w:lsdException w:name="Medium Grid 1 Accent 3" w:semiHidden="0" w:uiPriority="67" w:unhideWhenUsed="0"/>
-    <w:lsdException w:name="Medium Grid 2 Accent 3" w:semiHidden="0" w:uiPriority="68" w:unhideWhenUsed="0"/>
-    <w:lsdException w:name="Medium Grid 3 Accent 3" w:semiHidden="0" w:uiPriority="69" w:unhideWhenUsed="0"/>
-    <w:lsdException w:name="Dark List Accent 3" w:semiHidden="0" w:uiPriority="70" w:unhideWhenUsed="0"/>
-    <w:lsdException w:name="Colorful Shading Accent 3" w:semiHidden="0" w:uiPriority="71" w:unhideWhenUsed="0"/>
-    <w:lsdException w:name="Colorful List Accent 3" w:semiHidden="0" w:uiPriority="72" w:unhideWhenUsed="0"/>
-    <w:lsdException w:name="Colorful Grid Accent 3" w:semiHidden="0" w:uiPriority="73" w:unhideWhenUsed="0"/>
-    <w:lsdException w:name="Light Shading Accent 4" w:semiHidden="0" w:uiPriority="60" w:unhideWhenUsed="0"/>
-    <w:lsdException w:name="Light List Accent 4" w:semiHidden="0" w:uiPriority="61" w:unhideWhenUsed="0"/>
-    <w:lsdException w:name="Light Grid Accent 4" w:semiHidden="0" w:uiPriority="62" w:unhideWhenUsed="0"/>
-    <w:lsdException w:name="Medium Shading 1 Accent 4" w:semiHidden="0" w:uiPriority="63" w:unhideWhenUsed="0"/>
-    <w:lsdException w:name="Medium Shading 2 Accent 4" w:semiHidden="0" w:uiPriority="64" w:unhideWhenUsed="0"/>
-    <w:lsdException w:name="Medium List 1 Accent 4" w:semiHidden="0" w:uiPriority="65" w:unhideWhenUsed="0"/>
-    <w:lsdException w:name="Medium List 2 Accent 4" w:semiHidden="0" w:uiPriority="66" w:unhideWhenUsed="0"/>
-    <w:lsdException w:name="Medium Grid 1 Accent 4" w:semiHidden="0" w:uiPriority="67" w:unhideWhenUsed="0"/>
-    <w:lsdException w:name="Medium Grid 2 Accent 4" w:semiHidden="0" w:uiPriority="68" w:unhideWhenUsed="0"/>
-    <w:lsdException w:name="Medium Grid 3 Accent 4" w:semiHidden="0" w:uiPriority="69" w:unhideWhenUsed="0"/>
-    <w:lsdException w:name="Dark List Accent 4" w:semiHidden="0" w:uiPriority="70" w:unhideWhenUsed="0"/>
-    <w:lsdException w:name="Colorful Shading Accent 4" w:semiHidden="0" w:uiPriority="71" w:unhideWhenUsed="0"/>
-    <w:lsdException w:name="Colorful List Accent 4" w:semiHidden="0" w:uiPriority="72" w:unhideWhenUsed="0"/>
-    <w:lsdException w:name="Colorful Grid Accent 4" w:semiHidden="0" w:uiPriority="73" w:unhideWhenUsed="0"/>
-    <w:lsdException w:name="Light Shading Accent 5" w:semiHidden="0" w:uiPriority="60" w:unhideWhenUsed="0"/>
-    <w:lsdException w:name="Light List Accent 5" w:semiHidden="0" w:uiPriority="61" w:unhideWhenUsed="0"/>
-    <w:lsdException w:name="Light Grid Accent 5" w:semiHidden="0" w:uiPriority="62" w:unhideWhenUsed="0"/>
-    <w:lsdException w:name="Medium Shading 1 Accent 5" w:semiHidden="0" w:uiPriority="63" w:unhideWhenUsed="0"/>
-    <w:lsdException w:name="Medium Shading 2 Accent 5" w:semiHidden="0" w:uiPriority="64" w:unhideWhenUsed="0"/>
-    <w:lsdException w:name="Medium List 1 Accent 5" w:semiHidden="0" w:uiPriority="65" w:unhideWhenUsed="0"/>
-    <w:lsdException w:name="Medium List 2 Accent 5" w:semiHidden="0" w:uiPriority="66" w:unhideWhenUsed="0"/>
-    <w:lsdException w:name="Medium Grid 1 Accent 5" w:semiHidden="0" w:uiPriority="67" w:unhideWhenUsed="0"/>
-    <w:lsdException w:name="Medium Grid 2 Accent 5" w:semiHidden="0" w:uiPriority="68" w:unhideWhenUsed="0"/>
-    <w:lsdException w:name="Medium Grid 3 Accent 5" w:semiHidden="0" w:uiPriority="69" w:unhideWhenUsed="0"/>
-    <w:lsdException w:name="Dark List Accent 5" w:semiHidden="0" w:uiPriority="70" w:unhideWhenUsed="0"/>
-    <w:lsdException w:name="Colorful Shading Accent 5" w:semiHidden="0" w:uiPriority="71" w:unhideWhenUsed="0"/>
-    <w:lsdException w:name="Colorful List Accent 5" w:semiHidden="0" w:uiPriority="72" w:unhideWhenUsed="0"/>
-    <w:lsdException w:name="Colorful Grid Accent 5" w:semiHidden="0" w:uiPriority="73" w:unhideWhenUsed="0"/>
-    <w:lsdException w:name="Light Shading Accent 6" w:semiHidden="0" w:uiPriority="60" w:unhideWhenUsed="0"/>
-    <w:lsdException w:name="Light List Accent 6" w:semiHidden="0" w:uiPriority="61" w:unhideWhenUsed="0"/>
-    <w:lsdException w:name="Light Grid Accent 6" w:semiHidden="0" w:uiPriority="62" w:unhideWhenUsed="0"/>
-    <w:lsdException w:name="Medium Shading 1 Accent 6" w:semiHidden="0" w:uiPriority="63" w:unhideWhenUsed="0"/>
-    <w:lsdException w:name="Medium Shading 2 Accent 6" w:semiHidden="0" w:uiPriority="64" w:unhideWhenUsed="0"/>
-    <w:lsdException w:name="Medium List 1 Accent 6" w:semiHidden="0" w:uiPriority="65" w:unhideWhenUsed="0"/>
-    <w:lsdException w:name="Medium List 2 Accent 6" w:semiHidden="0" w:uiPriority="66" w:unhideWhenUsed="0"/>
-    <w:lsdException w:name="Medium Grid 1 Accent 6" w:semiHidden="0" w:uiPriority="67" w:unhideWhenUsed="0"/>
-    <w:lsdException w:name="Medium Grid 2 Accent 6" w:semiHidden="0" w:uiPriority="68" w:unhideWhenUsed="0"/>
-    <w:lsdException w:name="Medium Grid 3 Accent 6" w:semiHidden="0" w:uiPriority="69" w:unhideWhenUsed="0"/>
-    <w:lsdException w:name="Dark List Accent 6" w:semiHidden="0" w:uiPriority="70" w:unhideWhenUsed="0"/>
-    <w:lsdException w:name="Colorful Shading Accent 6" w:semiHidden="0" w:uiPriority="71" w:unhideWhenUsed="0"/>
-    <w:lsdException w:name="Colorful List Accent 6" w:semiHidden="0" w:uiPriority="72" w:unhideWhenUsed="0"/>
-    <w:lsdException w:name="Colorful Grid Accent 6" w:semiHidden="0" w:uiPriority="73" w:unhideWhenUsed="0"/>
-    <w:lsdException w:name="Subtle Emphasis" w:semiHidden="0" w:uiPriority="19" w:unhideWhenUsed="0" w:qFormat="1"/>
-    <w:lsdException w:name="Intense Emphasis" w:semiHidden="0" w:uiPriority="21" w:unhideWhenUsed="0" w:qFormat="1"/>
-    <w:lsdException w:name="Subtle Reference" w:semiHidden="0" w:uiPriority="31" w:unhideWhenUsed="0" w:qFormat="1"/>
-    <w:lsdException w:name="Intense Reference" w:semiHidden="0" w:uiPriority="32" w:unhideWhenUsed="0" w:qFormat="1"/>
-    <w:lsdException w:name="Book Title" w:semiHidden="0" w:uiPriority="33" w:unhideWhenUsed="0" w:qFormat="1"/>
-    <w:lsdException w:name="Bibliography" w:uiPriority="37"/>
-    <w:lsdException w:name="TOC Heading" w:uiPriority="39" w:qFormat="1"/>
-  </w:latentStyles>
-  <w:style w:type="paragraph" w:default="1" w:styleId="Normal">
-    <w:name w:val="Normal"/>
-    <w:qFormat/>
-  </w:style>
-  <w:style w:type="character" w:default="1" w:styleId="DefaultParagraphFont">
-    <w:name w:val="Default Paragraph Font"/>
-    <w:uiPriority w:val="1"/>
-    <w:semiHidden/>
-    <w:unhideWhenUsed/>
-  </w:style>
-  <w:style w:type="table" w:default="1" w:styleId="TableNormal">
-    <w:name w:val="Normal Table"/>
+  <w:style w:type="paragraph" w:styleId="BalloonText">
+    <w:name w:val="Balloon Text"/>
+    <w:basedOn w:val="Normal"/>
+    <w:link w:val="BalloonTextChar"/>
     <w:uiPriority w:val="99"/>
     <w:semiHidden/>
     <w:unhideWhenUsed/>
-    <w:tblPr>
-      <w:tblInd w:w="0" w:type="dxa"/>
-      <w:tblCellMar>
-        <w:top w:w="0" w:type="dxa"/>
-        <w:left w:w="108" w:type="dxa"/>
-        <w:bottom w:w="0" w:type="dxa"/>
-        <w:right w:w="108" w:type="dxa"/>
-      </w:tblCellMar>
-    </w:tblPr>
+    <w:rsid w:val="004A7742"/>
+    <w:pPr>
+      <w:spacing w:after="0" w:line="240" w:lineRule="auto"/>
+    </w:pPr>
+    <w:rPr>
+      <w:rFonts w:ascii="Segoe UI" w:hAnsi="Segoe UI" w:cs="Segoe UI"/>
+      <w:sz w:val="18"/>
+      <w:szCs w:val="18"/>
+    </w:rPr>
   </w:style>
-  <w:style w:type="numbering" w:default="1" w:styleId="NoList">
-    <w:name w:val="No List"/>
+  <w:style w:type="character" w:customStyle="1" w:styleId="BalloonTextChar">
+    <w:name w:val="Balloon Text Char"/>
+    <w:basedOn w:val="DefaultParagraphFont"/>
+    <w:link w:val="BalloonText"/>
     <w:uiPriority w:val="99"/>
     <w:semiHidden/>
-    <w:unhideWhenUsed/>
-  </w:style>
-  <w:style w:type="character" w:styleId="Hyperlink">
-    <w:name w:val="Hyperlink"/>
-    <w:basedOn w:val="DefaultParagraphFont"/>
-    <w:uiPriority w:val="99"/>
-    <w:unhideWhenUsed/>
-    <w:rsid w:val="00140A9E"/>
+    <w:rsid w:val="004A7742"/>
     <w:rPr>
-      <w:color w:val="0000FF" w:themeColor="hyperlink"/>
-      <w:u w:val="single"/>
+      <w:rFonts w:ascii="Segoe UI" w:hAnsi="Segoe UI" w:cs="Segoe UI"/>
+      <w:sz w:val="18"/>
+      <w:szCs w:val="18"/>
     </w:rPr>
   </w:style>
 </w:styles>

</xml_diff>

<commit_message>
Standardized units and types of variables with similar names
</commit_message>
<xml_diff>
--- a/standards/inprogress/MessageStandards2017.docx
+++ b/standards/inprogress/MessageStandards2017.docx
@@ -7121,21 +7121,12 @@
                 <w:color w:val="000000"/>
               </w:rPr>
             </w:pPr>
-            <w:bookmarkStart w:id="0" w:name="_GoBack"/>
-            <w:r>
-              <w:rPr>
-                <w:rFonts w:ascii="Courier New" w:eastAsia="Times New Roman" w:hAnsi="Courier New" w:cs="Courier New"/>
-                <w:color w:val="000000"/>
-              </w:rPr>
-              <w:t>Alti</w:t>
-            </w:r>
-            <w:bookmarkEnd w:id="0"/>
-            <w:r>
-              <w:rPr>
-                <w:rFonts w:ascii="Courier New" w:eastAsia="Times New Roman" w:hAnsi="Courier New" w:cs="Courier New"/>
-                <w:color w:val="000000"/>
-              </w:rPr>
-              <w:t>tude</w:t>
+            <w:r>
+              <w:rPr>
+                <w:rFonts w:ascii="Courier New" w:eastAsia="Times New Roman" w:hAnsi="Courier New" w:cs="Courier New"/>
+                <w:color w:val="000000"/>
+              </w:rPr>
+              <w:t>Altitude</w:t>
             </w:r>
           </w:p>
         </w:tc>
@@ -10423,7 +10414,14 @@
                 <w:rFonts w:ascii="Courier New" w:eastAsia="Times New Roman" w:hAnsi="Courier New" w:cs="Courier New"/>
                 <w:color w:val="000000"/>
               </w:rPr>
-              <w:t>int_16</w:t>
+              <w:t>float</w:t>
+            </w:r>
+            <w:r>
+              <w:rPr>
+                <w:rFonts w:ascii="Courier New" w:eastAsia="Times New Roman" w:hAnsi="Courier New" w:cs="Courier New"/>
+                <w:color w:val="000000"/>
+              </w:rPr>
+              <w:t>_32</w:t>
             </w:r>
           </w:p>
         </w:tc>
@@ -10455,7 +10453,7 @@
                 <w:rFonts w:ascii="Courier New" w:eastAsia="Times New Roman" w:hAnsi="Courier New" w:cs="Courier New"/>
                 <w:color w:val="000000"/>
               </w:rPr>
-              <w:t>m/s*100</w:t>
+              <w:t>m/s</w:t>
             </w:r>
           </w:p>
         </w:tc>
@@ -10590,7 +10588,14 @@
                 <w:rFonts w:ascii="Courier New" w:eastAsia="Times New Roman" w:hAnsi="Courier New" w:cs="Courier New"/>
                 <w:color w:val="000000"/>
               </w:rPr>
-              <w:t>int_16</w:t>
+              <w:t>float</w:t>
+            </w:r>
+            <w:r>
+              <w:rPr>
+                <w:rFonts w:ascii="Courier New" w:eastAsia="Times New Roman" w:hAnsi="Courier New" w:cs="Courier New"/>
+                <w:color w:val="000000"/>
+              </w:rPr>
+              <w:t>_32</w:t>
             </w:r>
           </w:p>
         </w:tc>
@@ -10622,7 +10627,7 @@
                 <w:rFonts w:ascii="Courier New" w:eastAsia="Times New Roman" w:hAnsi="Courier New" w:cs="Courier New"/>
                 <w:color w:val="000000"/>
               </w:rPr>
-              <w:t>m/s*100</w:t>
+              <w:t>m/s</w:t>
             </w:r>
           </w:p>
         </w:tc>
@@ -10756,7 +10761,14 @@
                 <w:rFonts w:ascii="Courier New" w:eastAsia="Times New Roman" w:hAnsi="Courier New" w:cs="Courier New"/>
                 <w:color w:val="000000"/>
               </w:rPr>
-              <w:t>int_16</w:t>
+              <w:t>float</w:t>
+            </w:r>
+            <w:r>
+              <w:rPr>
+                <w:rFonts w:ascii="Courier New" w:eastAsia="Times New Roman" w:hAnsi="Courier New" w:cs="Courier New"/>
+                <w:color w:val="000000"/>
+              </w:rPr>
+              <w:t>_32</w:t>
             </w:r>
           </w:p>
         </w:tc>
@@ -10788,7 +10800,7 @@
                 <w:rFonts w:ascii="Courier New" w:eastAsia="Times New Roman" w:hAnsi="Courier New" w:cs="Courier New"/>
                 <w:color w:val="000000"/>
               </w:rPr>
-              <w:t>m/s*100</w:t>
+              <w:t>m/s</w:t>
             </w:r>
           </w:p>
         </w:tc>
@@ -11518,7 +11530,7 @@
                 <w:rFonts w:ascii="Courier New" w:eastAsia="Times New Roman" w:hAnsi="Courier New" w:cs="Courier New"/>
                 <w:color w:val="000000"/>
               </w:rPr>
-              <w:t>int_16</w:t>
+              <w:t>float_32</w:t>
             </w:r>
           </w:p>
         </w:tc>
@@ -11550,7 +11562,7 @@
                 <w:rFonts w:ascii="Courier New" w:eastAsia="Times New Roman" w:hAnsi="Courier New" w:cs="Courier New"/>
                 <w:color w:val="000000"/>
               </w:rPr>
-              <w:t>g/1000</w:t>
+              <w:t>m/s/s</w:t>
             </w:r>
           </w:p>
         </w:tc>
@@ -11685,7 +11697,7 @@
                 <w:rFonts w:ascii="Courier New" w:eastAsia="Times New Roman" w:hAnsi="Courier New" w:cs="Courier New"/>
                 <w:color w:val="000000"/>
               </w:rPr>
-              <w:t>int_16</w:t>
+              <w:t>float_32</w:t>
             </w:r>
           </w:p>
         </w:tc>
@@ -11717,7 +11729,7 @@
                 <w:rFonts w:ascii="Courier New" w:eastAsia="Times New Roman" w:hAnsi="Courier New" w:cs="Courier New"/>
                 <w:color w:val="000000"/>
               </w:rPr>
-              <w:t>g/1000</w:t>
+              <w:t>m/s/s</w:t>
             </w:r>
           </w:p>
         </w:tc>
@@ -11852,7 +11864,7 @@
                 <w:rFonts w:ascii="Courier New" w:eastAsia="Times New Roman" w:hAnsi="Courier New" w:cs="Courier New"/>
                 <w:color w:val="000000"/>
               </w:rPr>
-              <w:t>int_16</w:t>
+              <w:t>float_32</w:t>
             </w:r>
           </w:p>
         </w:tc>
@@ -11884,7 +11896,7 @@
                 <w:rFonts w:ascii="Courier New" w:eastAsia="Times New Roman" w:hAnsi="Courier New" w:cs="Courier New"/>
                 <w:color w:val="000000"/>
               </w:rPr>
-              <w:t>g/1000</w:t>
+              <w:t>m/s/s</w:t>
             </w:r>
           </w:p>
         </w:tc>
@@ -12019,7 +12031,7 @@
                 <w:rFonts w:ascii="Courier New" w:eastAsia="Times New Roman" w:hAnsi="Courier New" w:cs="Courier New"/>
                 <w:color w:val="000000"/>
               </w:rPr>
-              <w:t>int_16</w:t>
+              <w:t>float_32</w:t>
             </w:r>
           </w:p>
         </w:tc>
@@ -12046,21 +12058,12 @@
                 <w:color w:val="000000"/>
               </w:rPr>
             </w:pPr>
-            <w:proofErr w:type="spellStart"/>
-            <w:r>
-              <w:rPr>
-                <w:rFonts w:ascii="Courier New" w:eastAsia="Times New Roman" w:hAnsi="Courier New" w:cs="Courier New"/>
-                <w:color w:val="000000"/>
-              </w:rPr>
-              <w:t>millirad</w:t>
-            </w:r>
-            <w:proofErr w:type="spellEnd"/>
-            <w:r>
-              <w:rPr>
-                <w:rFonts w:ascii="Courier New" w:eastAsia="Times New Roman" w:hAnsi="Courier New" w:cs="Courier New"/>
-                <w:color w:val="000000"/>
-              </w:rPr>
-              <w:t>/s</w:t>
+            <w:r>
+              <w:rPr>
+                <w:rFonts w:ascii="Courier New" w:eastAsia="Times New Roman" w:hAnsi="Courier New" w:cs="Courier New"/>
+                <w:color w:val="000000"/>
+              </w:rPr>
+              <w:t>rad/s</w:t>
             </w:r>
           </w:p>
         </w:tc>
@@ -12195,7 +12198,7 @@
                 <w:rFonts w:ascii="Courier New" w:eastAsia="Times New Roman" w:hAnsi="Courier New" w:cs="Courier New"/>
                 <w:color w:val="000000"/>
               </w:rPr>
-              <w:t>int_16</w:t>
+              <w:t>float_32</w:t>
             </w:r>
           </w:p>
         </w:tc>
@@ -12222,21 +12225,12 @@
                 <w:color w:val="000000"/>
               </w:rPr>
             </w:pPr>
-            <w:proofErr w:type="spellStart"/>
-            <w:r>
-              <w:rPr>
-                <w:rFonts w:ascii="Courier New" w:eastAsia="Times New Roman" w:hAnsi="Courier New" w:cs="Courier New"/>
-                <w:color w:val="000000"/>
-              </w:rPr>
-              <w:t>millirad</w:t>
-            </w:r>
-            <w:proofErr w:type="spellEnd"/>
-            <w:r>
-              <w:rPr>
-                <w:rFonts w:ascii="Courier New" w:eastAsia="Times New Roman" w:hAnsi="Courier New" w:cs="Courier New"/>
-                <w:color w:val="000000"/>
-              </w:rPr>
-              <w:t>/s</w:t>
+            <w:r>
+              <w:rPr>
+                <w:rFonts w:ascii="Courier New" w:eastAsia="Times New Roman" w:hAnsi="Courier New" w:cs="Courier New"/>
+                <w:color w:val="000000"/>
+              </w:rPr>
+              <w:t>rad/s</w:t>
             </w:r>
           </w:p>
         </w:tc>
@@ -12371,7 +12365,7 @@
                 <w:rFonts w:ascii="Courier New" w:eastAsia="Times New Roman" w:hAnsi="Courier New" w:cs="Courier New"/>
                 <w:color w:val="000000"/>
               </w:rPr>
-              <w:t>int_16</w:t>
+              <w:t>float_32</w:t>
             </w:r>
           </w:p>
         </w:tc>
@@ -12398,21 +12392,12 @@
                 <w:color w:val="000000"/>
               </w:rPr>
             </w:pPr>
-            <w:proofErr w:type="spellStart"/>
-            <w:r>
-              <w:rPr>
-                <w:rFonts w:ascii="Courier New" w:eastAsia="Times New Roman" w:hAnsi="Courier New" w:cs="Courier New"/>
-                <w:color w:val="000000"/>
-              </w:rPr>
-              <w:t>millirad</w:t>
-            </w:r>
-            <w:proofErr w:type="spellEnd"/>
-            <w:r>
-              <w:rPr>
-                <w:rFonts w:ascii="Courier New" w:eastAsia="Times New Roman" w:hAnsi="Courier New" w:cs="Courier New"/>
-                <w:color w:val="000000"/>
-              </w:rPr>
-              <w:t>/s</w:t>
+            <w:r>
+              <w:rPr>
+                <w:rFonts w:ascii="Courier New" w:eastAsia="Times New Roman" w:hAnsi="Courier New" w:cs="Courier New"/>
+                <w:color w:val="000000"/>
+              </w:rPr>
+              <w:t>rad/s</w:t>
             </w:r>
           </w:p>
         </w:tc>
@@ -15618,7 +15603,16 @@
                 <w:rFonts w:ascii="Courier New" w:eastAsia="Times New Roman" w:hAnsi="Courier New" w:cs="Courier New"/>
                 <w:color w:val="000000"/>
               </w:rPr>
-              <w:t>Pascal</w:t>
+              <w:t>p</w:t>
+            </w:r>
+            <w:bookmarkStart w:id="0" w:name="_GoBack"/>
+            <w:bookmarkEnd w:id="0"/>
+            <w:r>
+              <w:rPr>
+                <w:rFonts w:ascii="Courier New" w:eastAsia="Times New Roman" w:hAnsi="Courier New" w:cs="Courier New"/>
+                <w:color w:val="000000"/>
+              </w:rPr>
+              <w:t>ascal</w:t>
             </w:r>
           </w:p>
         </w:tc>
@@ -17947,7 +17941,7 @@
                 <w:rFonts w:ascii="Courier New" w:eastAsia="Times New Roman" w:hAnsi="Courier New" w:cs="Courier New"/>
                 <w:color w:val="000000"/>
               </w:rPr>
-              <w:t>degrees</w:t>
+              <w:t>rad</w:t>
             </w:r>
           </w:p>
         </w:tc>
@@ -20700,7 +20694,7 @@
     <w:lsdException w:name="Table Web 2" w:semiHidden="1" w:unhideWhenUsed="1"/>
     <w:lsdException w:name="Table Web 3" w:semiHidden="1" w:unhideWhenUsed="1"/>
     <w:lsdException w:name="Balloon Text" w:semiHidden="1" w:unhideWhenUsed="1"/>
-    <w:lsdException w:name="Table Grid" w:semiHidden="1" w:uiPriority="59" w:unhideWhenUsed="1"/>
+    <w:lsdException w:name="Table Grid" w:uiPriority="59"/>
     <w:lsdException w:name="Table Theme" w:semiHidden="1" w:unhideWhenUsed="1"/>
     <w:lsdException w:name="Placeholder Text" w:semiHidden="1"/>
     <w:lsdException w:name="No Spacing" w:uiPriority="1" w:qFormat="1"/>

</xml_diff>